<commit_message>
Added papers from Han&Dingmanse 2015 reference list to be read and added to intro notes
</commit_message>
<xml_diff>
--- a/IntroOutline.docx
+++ b/IntroOutline.docx
@@ -7,6 +7,906 @@
         <w:jc w:val="both"/>
         <w:rPr>
           <w:rFonts w:cs="Times New Roman"/>
+          <w:b/>
+          <w:bCs/>
+          <w:sz w:val="22"/>
+          <w:szCs w:val="22"/>
+        </w:rPr>
+      </w:pPr>
+      <w:r>
+        <w:rPr>
+          <w:rFonts w:cs="Times New Roman"/>
+          <w:b/>
+          <w:bCs/>
+          <w:sz w:val="22"/>
+          <w:szCs w:val="22"/>
+        </w:rPr>
+        <w:t>PAPERS TO READ</w:t>
+      </w:r>
+    </w:p>
+    <w:p>
+      <w:pPr>
+        <w:widowControl w:val="0"/>
+        <w:autoSpaceDE w:val="0"/>
+        <w:autoSpaceDN w:val="0"/>
+        <w:adjustRightInd w:val="0"/>
+        <w:spacing w:after="240"/>
+        <w:rPr>
+          <w:rFonts w:ascii="Times" w:hAnsi="Times" w:cs="Times"/>
+        </w:rPr>
+      </w:pPr>
+      <w:proofErr w:type="spellStart"/>
+      <w:r>
+        <w:rPr>
+          <w:rFonts w:ascii="Times" w:hAnsi="Times" w:cs="Times"/>
+          <w:sz w:val="18"/>
+          <w:szCs w:val="18"/>
+        </w:rPr>
+        <w:t>Tremmel</w:t>
+      </w:r>
+      <w:proofErr w:type="spellEnd"/>
+      <w:r>
+        <w:rPr>
+          <w:rFonts w:ascii="Times" w:hAnsi="Times" w:cs="Times"/>
+          <w:sz w:val="18"/>
+          <w:szCs w:val="18"/>
+        </w:rPr>
+        <w:t xml:space="preserve"> M, Müller C: Insect personality depends on environmental conditions. Behavioral Ecology 2013, 24(2):386-392. </w:t>
+      </w:r>
+    </w:p>
+    <w:p>
+      <w:pPr>
+        <w:widowControl w:val="0"/>
+        <w:autoSpaceDE w:val="0"/>
+        <w:autoSpaceDN w:val="0"/>
+        <w:adjustRightInd w:val="0"/>
+        <w:spacing w:after="240"/>
+        <w:rPr>
+          <w:rFonts w:ascii="Times" w:hAnsi="Times" w:cs="Times"/>
+        </w:rPr>
+      </w:pPr>
+      <w:r>
+        <w:rPr>
+          <w:rFonts w:ascii="Times" w:hAnsi="Times" w:cs="Times"/>
+          <w:sz w:val="18"/>
+          <w:szCs w:val="18"/>
+        </w:rPr>
+        <w:t xml:space="preserve">van </w:t>
+      </w:r>
+      <w:proofErr w:type="spellStart"/>
+      <w:r>
+        <w:rPr>
+          <w:rFonts w:ascii="Times" w:hAnsi="Times" w:cs="Times"/>
+          <w:sz w:val="18"/>
+          <w:szCs w:val="18"/>
+        </w:rPr>
+        <w:t>Oers</w:t>
+      </w:r>
+      <w:proofErr w:type="spellEnd"/>
+      <w:r>
+        <w:rPr>
+          <w:rFonts w:ascii="Times" w:hAnsi="Times" w:cs="Times"/>
+          <w:sz w:val="18"/>
+          <w:szCs w:val="18"/>
+        </w:rPr>
+        <w:t xml:space="preserve"> K, de Jong G, van </w:t>
+      </w:r>
+      <w:proofErr w:type="spellStart"/>
+      <w:r>
+        <w:rPr>
+          <w:rFonts w:ascii="Times" w:hAnsi="Times" w:cs="Times"/>
+          <w:sz w:val="18"/>
+          <w:szCs w:val="18"/>
+        </w:rPr>
+        <w:t>Noordwijk</w:t>
+      </w:r>
+      <w:proofErr w:type="spellEnd"/>
+      <w:r>
+        <w:rPr>
+          <w:rFonts w:ascii="Times" w:hAnsi="Times" w:cs="Times"/>
+          <w:sz w:val="18"/>
+          <w:szCs w:val="18"/>
+        </w:rPr>
+        <w:t xml:space="preserve"> AJ, </w:t>
+      </w:r>
+      <w:proofErr w:type="spellStart"/>
+      <w:r>
+        <w:rPr>
+          <w:rFonts w:ascii="Times" w:hAnsi="Times" w:cs="Times"/>
+          <w:sz w:val="18"/>
+          <w:szCs w:val="18"/>
+        </w:rPr>
+        <w:t>Kempenaers</w:t>
+      </w:r>
+      <w:proofErr w:type="spellEnd"/>
+      <w:r>
+        <w:rPr>
+          <w:rFonts w:ascii="Times" w:hAnsi="Times" w:cs="Times"/>
+          <w:sz w:val="18"/>
+          <w:szCs w:val="18"/>
+        </w:rPr>
+        <w:t xml:space="preserve"> B, </w:t>
+      </w:r>
+      <w:proofErr w:type="spellStart"/>
+      <w:r>
+        <w:rPr>
+          <w:rFonts w:ascii="Times" w:hAnsi="Times" w:cs="Times"/>
+          <w:sz w:val="18"/>
+          <w:szCs w:val="18"/>
+        </w:rPr>
+        <w:t>Drent</w:t>
+      </w:r>
+      <w:proofErr w:type="spellEnd"/>
+      <w:r>
+        <w:rPr>
+          <w:rFonts w:ascii="Times" w:hAnsi="Times" w:cs="Times"/>
+          <w:sz w:val="18"/>
+          <w:szCs w:val="18"/>
+        </w:rPr>
+        <w:t xml:space="preserve"> PJ: Contribution of genetics to the study of animal personalities: a review of case studies. </w:t>
+      </w:r>
+      <w:proofErr w:type="spellStart"/>
+      <w:r>
+        <w:rPr>
+          <w:rFonts w:ascii="Times" w:hAnsi="Times" w:cs="Times"/>
+          <w:sz w:val="18"/>
+          <w:szCs w:val="18"/>
+        </w:rPr>
+        <w:t>Behaviour</w:t>
+      </w:r>
+      <w:proofErr w:type="spellEnd"/>
+      <w:r>
+        <w:rPr>
+          <w:rFonts w:ascii="Times" w:hAnsi="Times" w:cs="Times"/>
+          <w:sz w:val="18"/>
+          <w:szCs w:val="18"/>
+        </w:rPr>
+        <w:t xml:space="preserve"> 2005, 142(9-10):1191-1212.</w:t>
+      </w:r>
+      <w:r>
+        <w:rPr>
+          <w:rFonts w:ascii="MS Mincho" w:eastAsia="MS Mincho" w:hAnsi="MS Mincho" w:cs="MS Mincho"/>
+          <w:sz w:val="18"/>
+          <w:szCs w:val="18"/>
+        </w:rPr>
+        <w:t> +</w:t>
+      </w:r>
+    </w:p>
+    <w:p>
+      <w:pPr>
+        <w:widowControl w:val="0"/>
+        <w:numPr>
+          <w:ilvl w:val="0"/>
+          <w:numId w:val="22"/>
+        </w:numPr>
+        <w:tabs>
+          <w:tab w:val="left" w:pos="220"/>
+          <w:tab w:val="left" w:pos="720"/>
+        </w:tabs>
+        <w:autoSpaceDE w:val="0"/>
+        <w:autoSpaceDN w:val="0"/>
+        <w:adjustRightInd w:val="0"/>
+        <w:spacing w:after="186"/>
+        <w:ind w:hanging="720"/>
+        <w:rPr>
+          <w:rFonts w:ascii="Times" w:hAnsi="Times" w:cs="Times"/>
+          <w:sz w:val="18"/>
+          <w:szCs w:val="18"/>
+        </w:rPr>
+      </w:pPr>
+      <w:proofErr w:type="spellStart"/>
+      <w:r>
+        <w:rPr>
+          <w:rFonts w:ascii="Times" w:hAnsi="Times" w:cs="Times"/>
+          <w:sz w:val="18"/>
+          <w:szCs w:val="18"/>
+        </w:rPr>
+        <w:t>Zajitschek</w:t>
+      </w:r>
+      <w:proofErr w:type="spellEnd"/>
+      <w:r>
+        <w:rPr>
+          <w:rFonts w:ascii="Times" w:hAnsi="Times" w:cs="Times"/>
+          <w:sz w:val="18"/>
+          <w:szCs w:val="18"/>
+        </w:rPr>
+        <w:t xml:space="preserve"> F, Hunt J, </w:t>
+      </w:r>
+      <w:proofErr w:type="spellStart"/>
+      <w:r>
+        <w:rPr>
+          <w:rFonts w:ascii="Times" w:hAnsi="Times" w:cs="Times"/>
+          <w:sz w:val="18"/>
+          <w:szCs w:val="18"/>
+        </w:rPr>
+        <w:t>Jennions</w:t>
+      </w:r>
+      <w:proofErr w:type="spellEnd"/>
+      <w:r>
+        <w:rPr>
+          <w:rFonts w:ascii="Times" w:hAnsi="Times" w:cs="Times"/>
+          <w:sz w:val="18"/>
+          <w:szCs w:val="18"/>
+        </w:rPr>
+        <w:t xml:space="preserve"> MD, Hall MD, Brooks RC: Effects of juvenile </w:t>
+      </w:r>
+      <w:r>
+        <w:rPr>
+          <w:rFonts w:ascii="MS Mincho" w:eastAsia="MS Mincho" w:hAnsi="MS Mincho" w:cs="MS Mincho"/>
+          <w:sz w:val="18"/>
+          <w:szCs w:val="18"/>
+        </w:rPr>
+        <w:t> +</w:t>
+      </w:r>
+      <w:r>
+        <w:rPr>
+          <w:rFonts w:ascii="Times" w:hAnsi="Times" w:cs="Times"/>
+          <w:sz w:val="18"/>
+          <w:szCs w:val="18"/>
+        </w:rPr>
+        <w:t xml:space="preserve">and adult diet on ageing and reproductive effort of male and female black field crickets </w:t>
+      </w:r>
+      <w:proofErr w:type="spellStart"/>
+      <w:r>
+        <w:rPr>
+          <w:rFonts w:ascii="Times" w:hAnsi="Times" w:cs="Times"/>
+          <w:sz w:val="18"/>
+          <w:szCs w:val="18"/>
+        </w:rPr>
+        <w:t>Teleogryllus</w:t>
+      </w:r>
+      <w:proofErr w:type="spellEnd"/>
+      <w:r>
+        <w:rPr>
+          <w:rFonts w:ascii="Times" w:hAnsi="Times" w:cs="Times"/>
+          <w:sz w:val="18"/>
+          <w:szCs w:val="18"/>
+        </w:rPr>
+        <w:t xml:space="preserve"> </w:t>
+      </w:r>
+      <w:proofErr w:type="spellStart"/>
+      <w:r>
+        <w:rPr>
+          <w:rFonts w:ascii="Times" w:hAnsi="Times" w:cs="Times"/>
+          <w:sz w:val="18"/>
+          <w:szCs w:val="18"/>
+        </w:rPr>
+        <w:t>commodus</w:t>
+      </w:r>
+      <w:proofErr w:type="spellEnd"/>
+      <w:r>
+        <w:rPr>
+          <w:rFonts w:ascii="Times" w:hAnsi="Times" w:cs="Times"/>
+          <w:sz w:val="18"/>
+          <w:szCs w:val="18"/>
+        </w:rPr>
+        <w:t xml:space="preserve">. Functional Ecology 2009, 23(3):602-611. </w:t>
+      </w:r>
+      <w:r>
+        <w:rPr>
+          <w:rFonts w:ascii="MS Mincho" w:eastAsia="MS Mincho" w:hAnsi="MS Mincho" w:cs="MS Mincho"/>
+          <w:sz w:val="18"/>
+          <w:szCs w:val="18"/>
+        </w:rPr>
+        <w:t> +</w:t>
+      </w:r>
+    </w:p>
+    <w:p>
+      <w:pPr>
+        <w:widowControl w:val="0"/>
+        <w:autoSpaceDE w:val="0"/>
+        <w:autoSpaceDN w:val="0"/>
+        <w:adjustRightInd w:val="0"/>
+        <w:spacing w:after="240"/>
+        <w:rPr>
+          <w:rFonts w:ascii="MS Mincho" w:eastAsia="MS Mincho" w:hAnsi="MS Mincho" w:cs="MS Mincho"/>
+          <w:sz w:val="18"/>
+          <w:szCs w:val="18"/>
+        </w:rPr>
+      </w:pPr>
+      <w:proofErr w:type="spellStart"/>
+      <w:r>
+        <w:rPr>
+          <w:rFonts w:ascii="Times" w:hAnsi="Times" w:cs="Times"/>
+          <w:sz w:val="18"/>
+          <w:szCs w:val="18"/>
+        </w:rPr>
+        <w:t>Réale</w:t>
+      </w:r>
+      <w:proofErr w:type="spellEnd"/>
+      <w:r>
+        <w:rPr>
+          <w:rFonts w:ascii="Times" w:hAnsi="Times" w:cs="Times"/>
+          <w:sz w:val="18"/>
+          <w:szCs w:val="18"/>
+        </w:rPr>
+        <w:t xml:space="preserve"> D, </w:t>
+      </w:r>
+      <w:proofErr w:type="spellStart"/>
+      <w:r>
+        <w:rPr>
+          <w:rFonts w:ascii="Times" w:hAnsi="Times" w:cs="Times"/>
+          <w:sz w:val="18"/>
+          <w:szCs w:val="18"/>
+        </w:rPr>
+        <w:t>Garant</w:t>
+      </w:r>
+      <w:proofErr w:type="spellEnd"/>
+      <w:r>
+        <w:rPr>
+          <w:rFonts w:ascii="Times" w:hAnsi="Times" w:cs="Times"/>
+          <w:sz w:val="18"/>
+          <w:szCs w:val="18"/>
+        </w:rPr>
+        <w:t xml:space="preserve"> D, Humphries MM, Bergeron P, </w:t>
+      </w:r>
+      <w:proofErr w:type="spellStart"/>
+      <w:r>
+        <w:rPr>
+          <w:rFonts w:ascii="Times" w:hAnsi="Times" w:cs="Times"/>
+          <w:sz w:val="18"/>
+          <w:szCs w:val="18"/>
+        </w:rPr>
+        <w:t>Careau</w:t>
+      </w:r>
+      <w:proofErr w:type="spellEnd"/>
+      <w:r>
+        <w:rPr>
+          <w:rFonts w:ascii="Times" w:hAnsi="Times" w:cs="Times"/>
+          <w:sz w:val="18"/>
+          <w:szCs w:val="18"/>
+        </w:rPr>
+        <w:t xml:space="preserve"> V, </w:t>
+      </w:r>
+      <w:proofErr w:type="spellStart"/>
+      <w:r>
+        <w:rPr>
+          <w:rFonts w:ascii="Times" w:hAnsi="Times" w:cs="Times"/>
+          <w:sz w:val="18"/>
+          <w:szCs w:val="18"/>
+        </w:rPr>
+        <w:t>Montiglio</w:t>
+      </w:r>
+      <w:proofErr w:type="spellEnd"/>
+      <w:r>
+        <w:rPr>
+          <w:rFonts w:ascii="Times" w:hAnsi="Times" w:cs="Times"/>
+          <w:sz w:val="18"/>
+          <w:szCs w:val="18"/>
+        </w:rPr>
+        <w:t xml:space="preserve"> P-O: Personality and the emergence of the pace-of-life syndrome concept at the population level. Proc </w:t>
+      </w:r>
+      <w:proofErr w:type="spellStart"/>
+      <w:r>
+        <w:rPr>
+          <w:rFonts w:ascii="Times" w:hAnsi="Times" w:cs="Times"/>
+          <w:sz w:val="18"/>
+          <w:szCs w:val="18"/>
+        </w:rPr>
+        <w:t>Biol</w:t>
+      </w:r>
+      <w:proofErr w:type="spellEnd"/>
+      <w:r>
+        <w:rPr>
+          <w:rFonts w:ascii="Times" w:hAnsi="Times" w:cs="Times"/>
+          <w:sz w:val="18"/>
+          <w:szCs w:val="18"/>
+        </w:rPr>
+        <w:t xml:space="preserve"> </w:t>
+      </w:r>
+      <w:proofErr w:type="spellStart"/>
+      <w:r>
+        <w:rPr>
+          <w:rFonts w:ascii="Times" w:hAnsi="Times" w:cs="Times"/>
+          <w:sz w:val="18"/>
+          <w:szCs w:val="18"/>
+        </w:rPr>
+        <w:t>Sci</w:t>
+      </w:r>
+      <w:proofErr w:type="spellEnd"/>
+      <w:r>
+        <w:rPr>
+          <w:rFonts w:ascii="Times" w:hAnsi="Times" w:cs="Times"/>
+          <w:sz w:val="18"/>
+          <w:szCs w:val="18"/>
+        </w:rPr>
+        <w:t xml:space="preserve"> 2010, 365(1560):4051-4063.</w:t>
+      </w:r>
+      <w:r>
+        <w:rPr>
+          <w:rFonts w:ascii="MS Mincho" w:eastAsia="MS Mincho" w:hAnsi="MS Mincho" w:cs="MS Mincho"/>
+          <w:sz w:val="18"/>
+          <w:szCs w:val="18"/>
+        </w:rPr>
+        <w:t> +</w:t>
+      </w:r>
+    </w:p>
+    <w:p>
+      <w:pPr>
+        <w:widowControl w:val="0"/>
+        <w:tabs>
+          <w:tab w:val="left" w:pos="220"/>
+          <w:tab w:val="left" w:pos="720"/>
+        </w:tabs>
+        <w:autoSpaceDE w:val="0"/>
+        <w:autoSpaceDN w:val="0"/>
+        <w:adjustRightInd w:val="0"/>
+        <w:spacing w:after="186"/>
+        <w:rPr>
+          <w:rFonts w:ascii="Times" w:hAnsi="Times" w:cs="Times"/>
+          <w:sz w:val="18"/>
+          <w:szCs w:val="18"/>
+        </w:rPr>
+      </w:pPr>
+      <w:r>
+        <w:rPr>
+          <w:rFonts w:ascii="Times" w:hAnsi="Times" w:cs="Times"/>
+          <w:sz w:val="18"/>
+          <w:szCs w:val="18"/>
+        </w:rPr>
+        <w:t xml:space="preserve">Norton WH, </w:t>
+      </w:r>
+      <w:proofErr w:type="spellStart"/>
+      <w:r>
+        <w:rPr>
+          <w:rFonts w:ascii="Times" w:hAnsi="Times" w:cs="Times"/>
+          <w:sz w:val="18"/>
+          <w:szCs w:val="18"/>
+        </w:rPr>
+        <w:t>Stumpenhorst</w:t>
+      </w:r>
+      <w:proofErr w:type="spellEnd"/>
+      <w:r>
+        <w:rPr>
+          <w:rFonts w:ascii="Times" w:hAnsi="Times" w:cs="Times"/>
+          <w:sz w:val="18"/>
+          <w:szCs w:val="18"/>
+        </w:rPr>
+        <w:t xml:space="preserve"> K, </w:t>
+      </w:r>
+      <w:proofErr w:type="spellStart"/>
+      <w:r>
+        <w:rPr>
+          <w:rFonts w:ascii="Times" w:hAnsi="Times" w:cs="Times"/>
+          <w:sz w:val="18"/>
+          <w:szCs w:val="18"/>
+        </w:rPr>
+        <w:t>Faus</w:t>
+      </w:r>
+      <w:proofErr w:type="spellEnd"/>
+      <w:r>
+        <w:rPr>
+          <w:rFonts w:ascii="Times" w:hAnsi="Times" w:cs="Times"/>
+          <w:sz w:val="18"/>
+          <w:szCs w:val="18"/>
+        </w:rPr>
+        <w:t xml:space="preserve">-Kessler T, </w:t>
+      </w:r>
+      <w:proofErr w:type="spellStart"/>
+      <w:r>
+        <w:rPr>
+          <w:rFonts w:ascii="Times" w:hAnsi="Times" w:cs="Times"/>
+          <w:sz w:val="18"/>
+          <w:szCs w:val="18"/>
+        </w:rPr>
+        <w:t>Folchert</w:t>
+      </w:r>
+      <w:proofErr w:type="spellEnd"/>
+      <w:r>
+        <w:rPr>
+          <w:rFonts w:ascii="Times" w:hAnsi="Times" w:cs="Times"/>
+          <w:sz w:val="18"/>
+          <w:szCs w:val="18"/>
+        </w:rPr>
+        <w:t xml:space="preserve"> A, </w:t>
+      </w:r>
+      <w:proofErr w:type="spellStart"/>
+      <w:r>
+        <w:rPr>
+          <w:rFonts w:ascii="Times" w:hAnsi="Times" w:cs="Times"/>
+          <w:sz w:val="18"/>
+          <w:szCs w:val="18"/>
+        </w:rPr>
+        <w:t>Rohner</w:t>
+      </w:r>
+      <w:proofErr w:type="spellEnd"/>
+      <w:r>
+        <w:rPr>
+          <w:rFonts w:ascii="Times" w:hAnsi="Times" w:cs="Times"/>
+          <w:sz w:val="18"/>
+          <w:szCs w:val="18"/>
+        </w:rPr>
+        <w:t xml:space="preserve"> N, Harris MP, et al: Modulation of Fgfr1a signaling in zebrafish reveals a genetic basis for the aggression–boldness syndrome. J </w:t>
+      </w:r>
+      <w:proofErr w:type="spellStart"/>
+      <w:r>
+        <w:rPr>
+          <w:rFonts w:ascii="Times" w:hAnsi="Times" w:cs="Times"/>
+          <w:sz w:val="18"/>
+          <w:szCs w:val="18"/>
+        </w:rPr>
+        <w:t>Neurosci</w:t>
+      </w:r>
+      <w:proofErr w:type="spellEnd"/>
+      <w:r>
+        <w:rPr>
+          <w:rFonts w:ascii="Times" w:hAnsi="Times" w:cs="Times"/>
+          <w:sz w:val="18"/>
+          <w:szCs w:val="18"/>
+        </w:rPr>
+        <w:t xml:space="preserve"> 2011, 31(9):13796-13807. </w:t>
+      </w:r>
+    </w:p>
+    <w:p>
+      <w:pPr>
+        <w:widowControl w:val="0"/>
+        <w:tabs>
+          <w:tab w:val="left" w:pos="220"/>
+          <w:tab w:val="left" w:pos="720"/>
+        </w:tabs>
+        <w:autoSpaceDE w:val="0"/>
+        <w:autoSpaceDN w:val="0"/>
+        <w:adjustRightInd w:val="0"/>
+        <w:spacing w:after="186"/>
+        <w:rPr>
+          <w:rFonts w:ascii="MS Mincho" w:eastAsia="MS Mincho" w:hAnsi="MS Mincho" w:cs="MS Mincho"/>
+          <w:sz w:val="18"/>
+          <w:szCs w:val="18"/>
+        </w:rPr>
+      </w:pPr>
+      <w:r>
+        <w:rPr>
+          <w:rFonts w:ascii="Times" w:hAnsi="Times" w:cs="Times"/>
+          <w:sz w:val="18"/>
+          <w:szCs w:val="18"/>
+        </w:rPr>
+        <w:t>Norton W, Bally-</w:t>
+      </w:r>
+      <w:proofErr w:type="spellStart"/>
+      <w:r>
+        <w:rPr>
+          <w:rFonts w:ascii="Times" w:hAnsi="Times" w:cs="Times"/>
+          <w:sz w:val="18"/>
+          <w:szCs w:val="18"/>
+        </w:rPr>
+        <w:t>Cuif</w:t>
+      </w:r>
+      <w:proofErr w:type="spellEnd"/>
+      <w:r>
+        <w:rPr>
+          <w:rFonts w:ascii="Times" w:hAnsi="Times" w:cs="Times"/>
+          <w:sz w:val="18"/>
+          <w:szCs w:val="18"/>
+        </w:rPr>
+        <w:t xml:space="preserve"> L: Unravelling the proximate causes of the aggression-boldness </w:t>
+      </w:r>
+      <w:proofErr w:type="spellStart"/>
+      <w:r>
+        <w:rPr>
+          <w:rFonts w:ascii="Times" w:hAnsi="Times" w:cs="Times"/>
+          <w:sz w:val="18"/>
+          <w:szCs w:val="18"/>
+        </w:rPr>
+        <w:t>behavioural</w:t>
+      </w:r>
+      <w:proofErr w:type="spellEnd"/>
+      <w:r>
+        <w:rPr>
+          <w:rFonts w:ascii="Times" w:hAnsi="Times" w:cs="Times"/>
+          <w:sz w:val="18"/>
+          <w:szCs w:val="18"/>
+        </w:rPr>
+        <w:t xml:space="preserve"> syndrome in zebrafish. </w:t>
+      </w:r>
+      <w:proofErr w:type="spellStart"/>
+      <w:r>
+        <w:rPr>
+          <w:rFonts w:ascii="Times" w:hAnsi="Times" w:cs="Times"/>
+          <w:sz w:val="18"/>
+          <w:szCs w:val="18"/>
+        </w:rPr>
+        <w:t>Behaviour</w:t>
+      </w:r>
+      <w:proofErr w:type="spellEnd"/>
+      <w:r>
+        <w:rPr>
+          <w:rFonts w:ascii="Times" w:hAnsi="Times" w:cs="Times"/>
+          <w:sz w:val="18"/>
+          <w:szCs w:val="18"/>
+        </w:rPr>
+        <w:t xml:space="preserve"> 2012, 149(10-12):1063-1079. </w:t>
+      </w:r>
+      <w:r>
+        <w:rPr>
+          <w:rFonts w:ascii="MS Mincho" w:eastAsia="MS Mincho" w:hAnsi="MS Mincho" w:cs="MS Mincho"/>
+          <w:sz w:val="18"/>
+          <w:szCs w:val="18"/>
+        </w:rPr>
+        <w:t> +</w:t>
+      </w:r>
+    </w:p>
+    <w:p>
+      <w:pPr>
+        <w:widowControl w:val="0"/>
+        <w:tabs>
+          <w:tab w:val="left" w:pos="220"/>
+          <w:tab w:val="left" w:pos="720"/>
+        </w:tabs>
+        <w:autoSpaceDE w:val="0"/>
+        <w:autoSpaceDN w:val="0"/>
+        <w:adjustRightInd w:val="0"/>
+        <w:spacing w:after="186"/>
+        <w:rPr>
+          <w:rFonts w:ascii="Times" w:hAnsi="Times" w:cs="Times"/>
+          <w:sz w:val="18"/>
+          <w:szCs w:val="18"/>
+        </w:rPr>
+      </w:pPr>
+      <w:bookmarkStart w:id="0" w:name="_GoBack"/>
+      <w:bookmarkEnd w:id="0"/>
+      <w:proofErr w:type="spellStart"/>
+      <w:r>
+        <w:rPr>
+          <w:rFonts w:ascii="Times" w:hAnsi="Times" w:cs="Times"/>
+          <w:sz w:val="18"/>
+          <w:szCs w:val="18"/>
+        </w:rPr>
+        <w:t>Soares</w:t>
+      </w:r>
+      <w:proofErr w:type="spellEnd"/>
+      <w:r>
+        <w:rPr>
+          <w:rFonts w:ascii="Times" w:hAnsi="Times" w:cs="Times"/>
+          <w:sz w:val="18"/>
+          <w:szCs w:val="18"/>
+        </w:rPr>
+        <w:t xml:space="preserve"> MC, </w:t>
+      </w:r>
+      <w:proofErr w:type="spellStart"/>
+      <w:r>
+        <w:rPr>
+          <w:rFonts w:ascii="Times" w:hAnsi="Times" w:cs="Times"/>
+          <w:sz w:val="18"/>
+          <w:szCs w:val="18"/>
+        </w:rPr>
+        <w:t>Bshary</w:t>
+      </w:r>
+      <w:proofErr w:type="spellEnd"/>
+      <w:r>
+        <w:rPr>
+          <w:rFonts w:ascii="Times" w:hAnsi="Times" w:cs="Times"/>
+          <w:sz w:val="18"/>
+          <w:szCs w:val="18"/>
+        </w:rPr>
+        <w:t xml:space="preserve"> R, </w:t>
+      </w:r>
+      <w:proofErr w:type="spellStart"/>
+      <w:r>
+        <w:rPr>
+          <w:rFonts w:ascii="Times" w:hAnsi="Times" w:cs="Times"/>
+          <w:sz w:val="18"/>
+          <w:szCs w:val="18"/>
+        </w:rPr>
+        <w:t>Fusani</w:t>
+      </w:r>
+      <w:proofErr w:type="spellEnd"/>
+      <w:r>
+        <w:rPr>
+          <w:rFonts w:ascii="Times" w:hAnsi="Times" w:cs="Times"/>
+          <w:sz w:val="18"/>
+          <w:szCs w:val="18"/>
+        </w:rPr>
+        <w:t xml:space="preserve"> L, </w:t>
+      </w:r>
+      <w:proofErr w:type="spellStart"/>
+      <w:r>
+        <w:rPr>
+          <w:rFonts w:ascii="Times" w:hAnsi="Times" w:cs="Times"/>
+          <w:sz w:val="18"/>
+          <w:szCs w:val="18"/>
+        </w:rPr>
+        <w:t>Goymann</w:t>
+      </w:r>
+      <w:proofErr w:type="spellEnd"/>
+      <w:r>
+        <w:rPr>
+          <w:rFonts w:ascii="Times" w:hAnsi="Times" w:cs="Times"/>
+          <w:sz w:val="18"/>
+          <w:szCs w:val="18"/>
+        </w:rPr>
+        <w:t xml:space="preserve"> W, </w:t>
+      </w:r>
+      <w:proofErr w:type="spellStart"/>
+      <w:r>
+        <w:rPr>
+          <w:rFonts w:ascii="Times" w:hAnsi="Times" w:cs="Times"/>
+          <w:sz w:val="18"/>
+          <w:szCs w:val="18"/>
+        </w:rPr>
+        <w:t>Hau</w:t>
+      </w:r>
+      <w:proofErr w:type="spellEnd"/>
+      <w:r>
+        <w:rPr>
+          <w:rFonts w:ascii="Times" w:hAnsi="Times" w:cs="Times"/>
+          <w:sz w:val="18"/>
+          <w:szCs w:val="18"/>
+        </w:rPr>
+        <w:t xml:space="preserve"> M, </w:t>
+      </w:r>
+      <w:proofErr w:type="spellStart"/>
+      <w:r>
+        <w:rPr>
+          <w:rFonts w:ascii="Times" w:hAnsi="Times" w:cs="Times"/>
+          <w:sz w:val="18"/>
+          <w:szCs w:val="18"/>
+        </w:rPr>
+        <w:t>Hirschenhauser</w:t>
+      </w:r>
+      <w:proofErr w:type="spellEnd"/>
+      <w:r>
+        <w:rPr>
+          <w:rFonts w:ascii="Times" w:hAnsi="Times" w:cs="Times"/>
+          <w:sz w:val="18"/>
+          <w:szCs w:val="18"/>
+        </w:rPr>
+        <w:t xml:space="preserve"> K, Oliveira RF: Hormonal mechanisms of cooperative </w:t>
+      </w:r>
+      <w:proofErr w:type="spellStart"/>
+      <w:r>
+        <w:rPr>
+          <w:rFonts w:ascii="Times" w:hAnsi="Times" w:cs="Times"/>
+          <w:sz w:val="18"/>
+          <w:szCs w:val="18"/>
+        </w:rPr>
+        <w:t>behaviour</w:t>
+      </w:r>
+      <w:proofErr w:type="spellEnd"/>
+      <w:r>
+        <w:rPr>
+          <w:rFonts w:ascii="Times" w:hAnsi="Times" w:cs="Times"/>
+          <w:sz w:val="18"/>
+          <w:szCs w:val="18"/>
+        </w:rPr>
+        <w:t xml:space="preserve">. Proc </w:t>
+      </w:r>
+      <w:proofErr w:type="spellStart"/>
+      <w:r>
+        <w:rPr>
+          <w:rFonts w:ascii="Times" w:hAnsi="Times" w:cs="Times"/>
+          <w:sz w:val="18"/>
+          <w:szCs w:val="18"/>
+        </w:rPr>
+        <w:t>Biol</w:t>
+      </w:r>
+      <w:proofErr w:type="spellEnd"/>
+      <w:r>
+        <w:rPr>
+          <w:rFonts w:ascii="Times" w:hAnsi="Times" w:cs="Times"/>
+          <w:sz w:val="18"/>
+          <w:szCs w:val="18"/>
+        </w:rPr>
+        <w:t xml:space="preserve"> </w:t>
+      </w:r>
+      <w:proofErr w:type="spellStart"/>
+      <w:r>
+        <w:rPr>
+          <w:rFonts w:ascii="Times" w:hAnsi="Times" w:cs="Times"/>
+          <w:sz w:val="18"/>
+          <w:szCs w:val="18"/>
+        </w:rPr>
+        <w:t>Sci</w:t>
+      </w:r>
+      <w:proofErr w:type="spellEnd"/>
+      <w:r>
+        <w:rPr>
+          <w:rFonts w:ascii="Times" w:hAnsi="Times" w:cs="Times"/>
+          <w:sz w:val="18"/>
+          <w:szCs w:val="18"/>
+        </w:rPr>
+        <w:t xml:space="preserve"> 2010, 365(1553):2737-2750. </w:t>
+      </w:r>
+      <w:r>
+        <w:rPr>
+          <w:rFonts w:ascii="MS Mincho" w:eastAsia="MS Mincho" w:hAnsi="MS Mincho" w:cs="MS Mincho"/>
+          <w:sz w:val="18"/>
+          <w:szCs w:val="18"/>
+        </w:rPr>
+        <w:t> +</w:t>
+      </w:r>
+    </w:p>
+    <w:p>
+      <w:pPr>
+        <w:widowControl w:val="0"/>
+        <w:tabs>
+          <w:tab w:val="left" w:pos="220"/>
+          <w:tab w:val="left" w:pos="720"/>
+        </w:tabs>
+        <w:autoSpaceDE w:val="0"/>
+        <w:autoSpaceDN w:val="0"/>
+        <w:adjustRightInd w:val="0"/>
+        <w:spacing w:after="186"/>
+        <w:rPr>
+          <w:rFonts w:ascii="Times" w:hAnsi="Times" w:cs="Times"/>
+          <w:sz w:val="18"/>
+          <w:szCs w:val="18"/>
+        </w:rPr>
+      </w:pPr>
+    </w:p>
+    <w:p>
+      <w:pPr>
+        <w:widowControl w:val="0"/>
+        <w:tabs>
+          <w:tab w:val="left" w:pos="220"/>
+          <w:tab w:val="left" w:pos="720"/>
+        </w:tabs>
+        <w:autoSpaceDE w:val="0"/>
+        <w:autoSpaceDN w:val="0"/>
+        <w:adjustRightInd w:val="0"/>
+        <w:spacing w:after="186"/>
+        <w:rPr>
+          <w:rFonts w:ascii="Times" w:hAnsi="Times" w:cs="Times"/>
+          <w:sz w:val="18"/>
+          <w:szCs w:val="18"/>
+        </w:rPr>
+      </w:pPr>
+      <w:r>
+        <w:rPr>
+          <w:rFonts w:ascii="MS Mincho" w:eastAsia="MS Mincho" w:hAnsi="MS Mincho" w:cs="MS Mincho"/>
+          <w:sz w:val="18"/>
+          <w:szCs w:val="18"/>
+        </w:rPr>
+        <w:t> +</w:t>
+      </w:r>
+    </w:p>
+    <w:p>
+      <w:pPr>
+        <w:widowControl w:val="0"/>
+        <w:autoSpaceDE w:val="0"/>
+        <w:autoSpaceDN w:val="0"/>
+        <w:adjustRightInd w:val="0"/>
+        <w:spacing w:after="240"/>
+        <w:rPr>
+          <w:rFonts w:ascii="Times" w:hAnsi="Times" w:cs="Times"/>
+        </w:rPr>
+      </w:pPr>
+    </w:p>
+    <w:p>
+      <w:pPr>
+        <w:jc w:val="both"/>
+        <w:rPr>
+          <w:rFonts w:cs="Times New Roman"/>
+          <w:b/>
+          <w:bCs/>
+          <w:sz w:val="22"/>
+          <w:szCs w:val="22"/>
+        </w:rPr>
+      </w:pPr>
+    </w:p>
+    <w:p>
+      <w:pPr>
+        <w:jc w:val="both"/>
+        <w:rPr>
+          <w:rFonts w:cs="Times New Roman"/>
+          <w:b/>
+          <w:bCs/>
+          <w:sz w:val="22"/>
+          <w:szCs w:val="22"/>
+        </w:rPr>
+      </w:pPr>
+    </w:p>
+    <w:p>
+      <w:pPr>
+        <w:jc w:val="both"/>
+        <w:rPr>
+          <w:rFonts w:cs="Times New Roman"/>
           <w:sz w:val="22"/>
           <w:szCs w:val="22"/>
         </w:rPr>
@@ -115,8 +1015,6 @@
         </w:rPr>
         <w:t xml:space="preserve"> energetic needs</w:t>
       </w:r>
-      <w:bookmarkStart w:id="0" w:name="_GoBack"/>
-      <w:bookmarkEnd w:id="0"/>
     </w:p>
     <w:p>
       <w:pPr>
@@ -643,6 +1541,7 @@
           <w:sz w:val="22"/>
           <w:szCs w:val="22"/>
         </w:rPr>
+        <w:lastRenderedPageBreak/>
         <w:t xml:space="preserve">Social </w:t>
       </w:r>
       <w:proofErr w:type="spellStart"/>
@@ -1135,7 +2034,6 @@
           <w:sz w:val="22"/>
           <w:szCs w:val="22"/>
         </w:rPr>
-        <w:lastRenderedPageBreak/>
         <w:t xml:space="preserve">Activity and exploration predicted to respond to carb levels - high energy </w:t>
       </w:r>
       <w:proofErr w:type="spellStart"/>
@@ -3345,6 +4243,60 @@
 <file path=word/numbering.xml><?xml version="1.0" encoding="utf-8"?>
 <w:numbering xmlns:wpc="http://schemas.microsoft.com/office/word/2010/wordprocessingCanvas" xmlns:mo="http://schemas.microsoft.com/office/mac/office/2008/main" xmlns:mc="http://schemas.openxmlformats.org/markup-compatibility/2006" xmlns:mv="urn:schemas-microsoft-com:mac:vml" xmlns:o="urn:schemas-microsoft-com:office:office" xmlns:r="http://schemas.openxmlformats.org/officeDocument/2006/relationships" xmlns:m="http://schemas.openxmlformats.org/officeDocument/2006/math" xmlns:v="urn:schemas-microsoft-com:vml" xmlns:wp14="http://schemas.microsoft.com/office/word/2010/wordprocessingDrawing" xmlns:wp="http://schemas.openxmlformats.org/drawingml/2006/wordprocessingDrawing" xmlns:w10="urn:schemas-microsoft-com:office:word" xmlns:w="http://schemas.openxmlformats.org/wordprocessingml/2006/main" xmlns:w14="http://schemas.microsoft.com/office/word/2010/wordml" xmlns:w15="http://schemas.microsoft.com/office/word/2012/wordml" xmlns:wpg="http://schemas.microsoft.com/office/word/2010/wordprocessingGroup" xmlns:wpi="http://schemas.microsoft.com/office/word/2010/wordprocessingInk" xmlns:wne="http://schemas.microsoft.com/office/word/2006/wordml" xmlns:wps="http://schemas.microsoft.com/office/word/2010/wordprocessingShape" mc:Ignorable="w14 w15 wp14">
   <w:abstractNum w:abstractNumId="0">
+    <w:nsid w:val="00000001"/>
+    <w:multiLevelType w:val="hybridMultilevel"/>
+    <w:tmpl w:val="00000001"/>
+    <w:lvl w:ilvl="0" w:tplc="00000001">
+      <w:start w:val="1"/>
+      <w:numFmt w:val="decimal"/>
+      <w:lvlText w:val="%1."/>
+      <w:lvlJc w:val="left"/>
+      <w:pPr>
+        <w:ind w:left="720" w:hanging="360"/>
+      </w:pPr>
+    </w:lvl>
+    <w:lvl w:ilvl="1" w:tplc="FFFFFFFF">
+      <w:numFmt w:val="decimal"/>
+      <w:lvlText w:val=""/>
+      <w:lvlJc w:val="left"/>
+    </w:lvl>
+    <w:lvl w:ilvl="2" w:tplc="FFFFFFFF">
+      <w:numFmt w:val="decimal"/>
+      <w:lvlText w:val=""/>
+      <w:lvlJc w:val="left"/>
+    </w:lvl>
+    <w:lvl w:ilvl="3" w:tplc="FFFFFFFF">
+      <w:numFmt w:val="decimal"/>
+      <w:lvlText w:val=""/>
+      <w:lvlJc w:val="left"/>
+    </w:lvl>
+    <w:lvl w:ilvl="4" w:tplc="FFFFFFFF">
+      <w:numFmt w:val="decimal"/>
+      <w:lvlText w:val=""/>
+      <w:lvlJc w:val="left"/>
+    </w:lvl>
+    <w:lvl w:ilvl="5" w:tplc="FFFFFFFF">
+      <w:numFmt w:val="decimal"/>
+      <w:lvlText w:val=""/>
+      <w:lvlJc w:val="left"/>
+    </w:lvl>
+    <w:lvl w:ilvl="6" w:tplc="FFFFFFFF">
+      <w:numFmt w:val="decimal"/>
+      <w:lvlText w:val=""/>
+      <w:lvlJc w:val="left"/>
+    </w:lvl>
+    <w:lvl w:ilvl="7" w:tplc="FFFFFFFF">
+      <w:numFmt w:val="decimal"/>
+      <w:lvlText w:val=""/>
+      <w:lvlJc w:val="left"/>
+    </w:lvl>
+    <w:lvl w:ilvl="8" w:tplc="FFFFFFFF">
+      <w:numFmt w:val="decimal"/>
+      <w:lvlText w:val=""/>
+      <w:lvlJc w:val="left"/>
+    </w:lvl>
+  </w:abstractNum>
+  <w:abstractNum w:abstractNumId="1">
     <w:nsid w:val="175E23B4"/>
     <w:multiLevelType w:val="multilevel"/>
     <w:tmpl w:val="F8BA8B7C"/>
@@ -3493,7 +4445,7 @@
       </w:rPr>
     </w:lvl>
   </w:abstractNum>
-  <w:abstractNum w:abstractNumId="1">
+  <w:abstractNum w:abstractNumId="2">
     <w:nsid w:val="17CD41E6"/>
     <w:multiLevelType w:val="multilevel"/>
     <w:tmpl w:val="BC102826"/>
@@ -3642,7 +4594,7 @@
       </w:rPr>
     </w:lvl>
   </w:abstractNum>
-  <w:abstractNum w:abstractNumId="2">
+  <w:abstractNum w:abstractNumId="3">
     <w:nsid w:val="1818769D"/>
     <w:multiLevelType w:val="multilevel"/>
     <w:tmpl w:val="5B684056"/>
@@ -3791,7 +4743,7 @@
       </w:rPr>
     </w:lvl>
   </w:abstractNum>
-  <w:abstractNum w:abstractNumId="3">
+  <w:abstractNum w:abstractNumId="4">
     <w:nsid w:val="1A573A75"/>
     <w:multiLevelType w:val="multilevel"/>
     <w:tmpl w:val="AC027DDA"/>
@@ -3940,7 +4892,7 @@
       </w:rPr>
     </w:lvl>
   </w:abstractNum>
-  <w:abstractNum w:abstractNumId="4">
+  <w:abstractNum w:abstractNumId="5">
     <w:nsid w:val="308A5D17"/>
     <w:multiLevelType w:val="multilevel"/>
     <w:tmpl w:val="0984771A"/>
@@ -4089,7 +5041,7 @@
       </w:rPr>
     </w:lvl>
   </w:abstractNum>
-  <w:abstractNum w:abstractNumId="5">
+  <w:abstractNum w:abstractNumId="6">
     <w:nsid w:val="3C4E394E"/>
     <w:multiLevelType w:val="multilevel"/>
     <w:tmpl w:val="4FAE243E"/>
@@ -4238,7 +5190,7 @@
       </w:rPr>
     </w:lvl>
   </w:abstractNum>
-  <w:abstractNum w:abstractNumId="6">
+  <w:abstractNum w:abstractNumId="7">
     <w:nsid w:val="435853BF"/>
     <w:multiLevelType w:val="multilevel"/>
     <w:tmpl w:val="13F2907A"/>
@@ -4387,7 +5339,7 @@
       </w:rPr>
     </w:lvl>
   </w:abstractNum>
-  <w:abstractNum w:abstractNumId="7">
+  <w:abstractNum w:abstractNumId="8">
     <w:nsid w:val="4E0C58EE"/>
     <w:multiLevelType w:val="multilevel"/>
     <w:tmpl w:val="E9701640"/>
@@ -4536,7 +5488,7 @@
       </w:rPr>
     </w:lvl>
   </w:abstractNum>
-  <w:abstractNum w:abstractNumId="8">
+  <w:abstractNum w:abstractNumId="9">
     <w:nsid w:val="4E863DE1"/>
     <w:multiLevelType w:val="multilevel"/>
     <w:tmpl w:val="3D728E2C"/>
@@ -4685,7 +5637,7 @@
       </w:rPr>
     </w:lvl>
   </w:abstractNum>
-  <w:abstractNum w:abstractNumId="9">
+  <w:abstractNum w:abstractNumId="10">
     <w:nsid w:val="520D1178"/>
     <w:multiLevelType w:val="multilevel"/>
     <w:tmpl w:val="A118B1F6"/>
@@ -4834,7 +5786,7 @@
       </w:rPr>
     </w:lvl>
   </w:abstractNum>
-  <w:abstractNum w:abstractNumId="10">
+  <w:abstractNum w:abstractNumId="11">
     <w:nsid w:val="55513E61"/>
     <w:multiLevelType w:val="multilevel"/>
     <w:tmpl w:val="9EE2F45A"/>
@@ -4983,7 +5935,7 @@
       </w:rPr>
     </w:lvl>
   </w:abstractNum>
-  <w:abstractNum w:abstractNumId="11">
+  <w:abstractNum w:abstractNumId="12">
     <w:nsid w:val="5A472455"/>
     <w:multiLevelType w:val="multilevel"/>
     <w:tmpl w:val="36FE1E2E"/>
@@ -5132,7 +6084,7 @@
       </w:rPr>
     </w:lvl>
   </w:abstractNum>
-  <w:abstractNum w:abstractNumId="12">
+  <w:abstractNum w:abstractNumId="13">
     <w:nsid w:val="5EBD3A0B"/>
     <w:multiLevelType w:val="multilevel"/>
     <w:tmpl w:val="068EBEEE"/>
@@ -5281,7 +6233,7 @@
       </w:rPr>
     </w:lvl>
   </w:abstractNum>
-  <w:abstractNum w:abstractNumId="13">
+  <w:abstractNum w:abstractNumId="14">
     <w:nsid w:val="5F5207BD"/>
     <w:multiLevelType w:val="multilevel"/>
     <w:tmpl w:val="23AE3A32"/>
@@ -5430,7 +6382,7 @@
       </w:rPr>
     </w:lvl>
   </w:abstractNum>
-  <w:abstractNum w:abstractNumId="14">
+  <w:abstractNum w:abstractNumId="15">
     <w:nsid w:val="65C6169F"/>
     <w:multiLevelType w:val="multilevel"/>
     <w:tmpl w:val="23C45E8A"/>
@@ -5579,7 +6531,7 @@
       </w:rPr>
     </w:lvl>
   </w:abstractNum>
-  <w:abstractNum w:abstractNumId="15">
+  <w:abstractNum w:abstractNumId="16">
     <w:nsid w:val="66CB5811"/>
     <w:multiLevelType w:val="multilevel"/>
     <w:tmpl w:val="9AB45510"/>
@@ -5728,7 +6680,7 @@
       </w:rPr>
     </w:lvl>
   </w:abstractNum>
-  <w:abstractNum w:abstractNumId="16">
+  <w:abstractNum w:abstractNumId="17">
     <w:nsid w:val="68A26314"/>
     <w:multiLevelType w:val="multilevel"/>
     <w:tmpl w:val="60144C00"/>
@@ -5877,7 +6829,7 @@
       </w:rPr>
     </w:lvl>
   </w:abstractNum>
-  <w:abstractNum w:abstractNumId="17">
+  <w:abstractNum w:abstractNumId="18">
     <w:nsid w:val="6C3D3526"/>
     <w:multiLevelType w:val="multilevel"/>
     <w:tmpl w:val="48844DBE"/>
@@ -6026,7 +6978,7 @@
       </w:rPr>
     </w:lvl>
   </w:abstractNum>
-  <w:abstractNum w:abstractNumId="18">
+  <w:abstractNum w:abstractNumId="19">
     <w:nsid w:val="70DB59D4"/>
     <w:multiLevelType w:val="multilevel"/>
     <w:tmpl w:val="E1F4ECC4"/>
@@ -6175,7 +7127,7 @@
       </w:rPr>
     </w:lvl>
   </w:abstractNum>
-  <w:abstractNum w:abstractNumId="19">
+  <w:abstractNum w:abstractNumId="20">
     <w:nsid w:val="79910877"/>
     <w:multiLevelType w:val="multilevel"/>
     <w:tmpl w:val="B67675F8"/>
@@ -6324,7 +7276,7 @@
       </w:rPr>
     </w:lvl>
   </w:abstractNum>
-  <w:abstractNum w:abstractNumId="20">
+  <w:abstractNum w:abstractNumId="21">
     <w:nsid w:val="7FAB0CF5"/>
     <w:multiLevelType w:val="multilevel"/>
     <w:tmpl w:val="A6B035AE"/>
@@ -6474,67 +7426,70 @@
     </w:lvl>
   </w:abstractNum>
   <w:num w:numId="1">
+    <w:abstractNumId w:val="4"/>
+  </w:num>
+  <w:num w:numId="2">
+    <w:abstractNumId w:val="7"/>
+  </w:num>
+  <w:num w:numId="3">
+    <w:abstractNumId w:val="2"/>
+  </w:num>
+  <w:num w:numId="4">
+    <w:abstractNumId w:val="9"/>
+  </w:num>
+  <w:num w:numId="5">
+    <w:abstractNumId w:val="10"/>
+  </w:num>
+  <w:num w:numId="6">
+    <w:abstractNumId w:val="14"/>
+  </w:num>
+  <w:num w:numId="7">
+    <w:abstractNumId w:val="19"/>
+  </w:num>
+  <w:num w:numId="8">
+    <w:abstractNumId w:val="13"/>
+  </w:num>
+  <w:num w:numId="9">
+    <w:abstractNumId w:val="1"/>
+  </w:num>
+  <w:num w:numId="10">
+    <w:abstractNumId w:val="12"/>
+  </w:num>
+  <w:num w:numId="11">
     <w:abstractNumId w:val="3"/>
   </w:num>
-  <w:num w:numId="2">
+  <w:num w:numId="12">
     <w:abstractNumId w:val="6"/>
   </w:num>
-  <w:num w:numId="3">
-    <w:abstractNumId w:val="1"/>
+  <w:num w:numId="13">
+    <w:abstractNumId w:val="11"/>
   </w:num>
-  <w:num w:numId="4">
+  <w:num w:numId="14">
+    <w:abstractNumId w:val="16"/>
+  </w:num>
+  <w:num w:numId="15">
+    <w:abstractNumId w:val="15"/>
+  </w:num>
+  <w:num w:numId="16">
+    <w:abstractNumId w:val="5"/>
+  </w:num>
+  <w:num w:numId="17">
     <w:abstractNumId w:val="8"/>
   </w:num>
-  <w:num w:numId="5">
-    <w:abstractNumId w:val="9"/>
-  </w:num>
-  <w:num w:numId="6">
-    <w:abstractNumId w:val="13"/>
-  </w:num>
-  <w:num w:numId="7">
+  <w:num w:numId="18">
     <w:abstractNumId w:val="18"/>
   </w:num>
-  <w:num w:numId="8">
-    <w:abstractNumId w:val="12"/>
+  <w:num w:numId="19">
+    <w:abstractNumId w:val="21"/>
   </w:num>
-  <w:num w:numId="9">
-    <w:abstractNumId w:val="0"/>
-  </w:num>
-  <w:num w:numId="10">
-    <w:abstractNumId w:val="11"/>
-  </w:num>
-  <w:num w:numId="11">
-    <w:abstractNumId w:val="2"/>
-  </w:num>
-  <w:num w:numId="12">
-    <w:abstractNumId w:val="5"/>
-  </w:num>
-  <w:num w:numId="13">
-    <w:abstractNumId w:val="10"/>
-  </w:num>
-  <w:num w:numId="14">
-    <w:abstractNumId w:val="15"/>
-  </w:num>
-  <w:num w:numId="15">
-    <w:abstractNumId w:val="14"/>
-  </w:num>
-  <w:num w:numId="16">
-    <w:abstractNumId w:val="4"/>
-  </w:num>
-  <w:num w:numId="17">
-    <w:abstractNumId w:val="7"/>
-  </w:num>
-  <w:num w:numId="18">
+  <w:num w:numId="20">
     <w:abstractNumId w:val="17"/>
   </w:num>
-  <w:num w:numId="19">
+  <w:num w:numId="21">
     <w:abstractNumId w:val="20"/>
   </w:num>
-  <w:num w:numId="20">
-    <w:abstractNumId w:val="16"/>
-  </w:num>
-  <w:num w:numId="21">
-    <w:abstractNumId w:val="19"/>
+  <w:num w:numId="22">
+    <w:abstractNumId w:val="0"/>
   </w:num>
 </w:numbering>
 </file>
@@ -7031,6 +7986,17 @@
     <w:basedOn w:val="DefaultParagraphFont"/>
     <w:rsid w:val="00C4467E"/>
   </w:style>
+  <w:style w:type="paragraph" w:styleId="ListParagraph">
+    <w:name w:val="List Paragraph"/>
+    <w:basedOn w:val="Normal"/>
+    <w:uiPriority w:val="34"/>
+    <w:qFormat/>
+    <w:rsid w:val="007E655A"/>
+    <w:pPr>
+      <w:ind w:left="720"/>
+      <w:contextualSpacing/>
+    </w:pPr>
+  </w:style>
 </w:styles>
 </file>
 

</xml_diff>

<commit_message>
Looked at proposal intro and feedback - added practise paragraphs for new readings to be incorporated
</commit_message>
<xml_diff>
--- a/IntroOutline.docx
+++ b/IntroOutline.docx
@@ -437,108 +437,81 @@
         <w:adjustRightInd w:val="0"/>
         <w:spacing w:after="186"/>
         <w:rPr>
+          <w:rFonts w:ascii="MS Mincho" w:eastAsia="MS Mincho" w:hAnsi="MS Mincho" w:cs="MS Mincho"/>
+          <w:sz w:val="18"/>
+          <w:szCs w:val="18"/>
+        </w:rPr>
+      </w:pPr>
+      <w:r>
+        <w:rPr>
           <w:rFonts w:ascii="Times" w:hAnsi="Times" w:cs="Times"/>
           <w:sz w:val="18"/>
           <w:szCs w:val="18"/>
         </w:rPr>
-      </w:pPr>
+        <w:t>Norton W, Bally-</w:t>
+      </w:r>
+      <w:proofErr w:type="spellStart"/>
       <w:r>
         <w:rPr>
           <w:rFonts w:ascii="Times" w:hAnsi="Times" w:cs="Times"/>
           <w:sz w:val="18"/>
           <w:szCs w:val="18"/>
         </w:rPr>
-        <w:t xml:space="preserve">Norton WH, </w:t>
-      </w:r>
-      <w:proofErr w:type="spellStart"/>
+        <w:t>Cuif</w:t>
+      </w:r>
+      <w:proofErr w:type="spellEnd"/>
       <w:r>
         <w:rPr>
           <w:rFonts w:ascii="Times" w:hAnsi="Times" w:cs="Times"/>
           <w:sz w:val="18"/>
           <w:szCs w:val="18"/>
         </w:rPr>
-        <w:t>Stumpenhorst</w:t>
-      </w:r>
-      <w:proofErr w:type="spellEnd"/>
+        <w:t xml:space="preserve"> L: Unravelling the proximate causes of the aggression-boldness </w:t>
+      </w:r>
+      <w:proofErr w:type="spellStart"/>
       <w:r>
         <w:rPr>
           <w:rFonts w:ascii="Times" w:hAnsi="Times" w:cs="Times"/>
           <w:sz w:val="18"/>
           <w:szCs w:val="18"/>
         </w:rPr>
-        <w:t xml:space="preserve"> K, </w:t>
-      </w:r>
-      <w:proofErr w:type="spellStart"/>
+        <w:t>behavioural</w:t>
+      </w:r>
+      <w:proofErr w:type="spellEnd"/>
       <w:r>
         <w:rPr>
           <w:rFonts w:ascii="Times" w:hAnsi="Times" w:cs="Times"/>
           <w:sz w:val="18"/>
           <w:szCs w:val="18"/>
         </w:rPr>
-        <w:t>Faus</w:t>
-      </w:r>
-      <w:proofErr w:type="spellEnd"/>
+        <w:t xml:space="preserve"> syndrome in zebrafish. </w:t>
+      </w:r>
+      <w:proofErr w:type="spellStart"/>
       <w:r>
         <w:rPr>
           <w:rFonts w:ascii="Times" w:hAnsi="Times" w:cs="Times"/>
           <w:sz w:val="18"/>
           <w:szCs w:val="18"/>
         </w:rPr>
-        <w:t xml:space="preserve">-Kessler T, </w:t>
-      </w:r>
-      <w:proofErr w:type="spellStart"/>
+        <w:t>Behaviour</w:t>
+      </w:r>
+      <w:proofErr w:type="spellEnd"/>
       <w:r>
         <w:rPr>
           <w:rFonts w:ascii="Times" w:hAnsi="Times" w:cs="Times"/>
           <w:sz w:val="18"/>
           <w:szCs w:val="18"/>
         </w:rPr>
-        <w:t>Folchert</w:t>
-      </w:r>
-      <w:proofErr w:type="spellEnd"/>
-      <w:r>
-        <w:rPr>
-          <w:rFonts w:ascii="Times" w:hAnsi="Times" w:cs="Times"/>
+        <w:t xml:space="preserve"> 2012, 149(10-12):1063-1079. </w:t>
+      </w:r>
+      <w:r>
+        <w:rPr>
+          <w:rFonts w:ascii="MS Mincho" w:eastAsia="MS Mincho" w:hAnsi="MS Mincho" w:cs="MS Mincho"/>
           <w:sz w:val="18"/>
           <w:szCs w:val="18"/>
         </w:rPr>
-        <w:t xml:space="preserve"> A, </w:t>
-      </w:r>
-      <w:proofErr w:type="spellStart"/>
-      <w:r>
-        <w:rPr>
-          <w:rFonts w:ascii="Times" w:hAnsi="Times" w:cs="Times"/>
-          <w:sz w:val="18"/>
-          <w:szCs w:val="18"/>
-        </w:rPr>
-        <w:t>Rohner</w:t>
-      </w:r>
-      <w:proofErr w:type="spellEnd"/>
-      <w:r>
-        <w:rPr>
-          <w:rFonts w:ascii="Times" w:hAnsi="Times" w:cs="Times"/>
-          <w:sz w:val="18"/>
-          <w:szCs w:val="18"/>
-        </w:rPr>
-        <w:t xml:space="preserve"> N, Harris MP, et al: Modulation of Fgfr1a signaling in zebrafish reveals a genetic basis for the aggression–boldness syndrome. J </w:t>
-      </w:r>
-      <w:proofErr w:type="spellStart"/>
-      <w:r>
-        <w:rPr>
-          <w:rFonts w:ascii="Times" w:hAnsi="Times" w:cs="Times"/>
-          <w:sz w:val="18"/>
-          <w:szCs w:val="18"/>
-        </w:rPr>
-        <w:t>Neurosci</w:t>
-      </w:r>
-      <w:proofErr w:type="spellEnd"/>
-      <w:r>
-        <w:rPr>
-          <w:rFonts w:ascii="Times" w:hAnsi="Times" w:cs="Times"/>
-          <w:sz w:val="18"/>
-          <w:szCs w:val="18"/>
-        </w:rPr>
-        <w:t xml:space="preserve"> 2011, 31(9):13796-13807. </w:t>
+        <w:t> +</w:t>
       </w:r>
     </w:p>
     <w:p>
@@ -553,19 +526,11 @@
         <w:adjustRightInd w:val="0"/>
         <w:spacing w:after="186"/>
         <w:rPr>
-          <w:rFonts w:ascii="MS Mincho" w:eastAsia="MS Mincho" w:hAnsi="MS Mincho" w:cs="MS Mincho"/>
-          <w:sz w:val="18"/>
-          <w:szCs w:val="18"/>
-        </w:rPr>
-      </w:pPr>
-      <w:r>
-        <w:rPr>
           <w:rFonts w:ascii="Times" w:hAnsi="Times" w:cs="Times"/>
           <w:sz w:val="18"/>
           <w:szCs w:val="18"/>
         </w:rPr>
-        <w:t>Norton W, Bally-</w:t>
-      </w:r>
+      </w:pPr>
       <w:proofErr w:type="spellStart"/>
       <w:r>
         <w:rPr>
@@ -573,7 +538,7 @@
           <w:sz w:val="18"/>
           <w:szCs w:val="18"/>
         </w:rPr>
-        <w:t>Cuif</w:t>
+        <w:t>Soares</w:t>
       </w:r>
       <w:proofErr w:type="spellEnd"/>
       <w:r>
@@ -582,7 +547,7 @@
           <w:sz w:val="18"/>
           <w:szCs w:val="18"/>
         </w:rPr>
-        <w:t xml:space="preserve"> L: Unravelling the proximate causes of the aggression-boldness </w:t>
+        <w:t xml:space="preserve"> MC, </w:t>
       </w:r>
       <w:proofErr w:type="spellStart"/>
       <w:r>
@@ -591,7 +556,7 @@
           <w:sz w:val="18"/>
           <w:szCs w:val="18"/>
         </w:rPr>
-        <w:t>behavioural</w:t>
+        <w:t>Bshary</w:t>
       </w:r>
       <w:proofErr w:type="spellEnd"/>
       <w:r>
@@ -600,7 +565,7 @@
           <w:sz w:val="18"/>
           <w:szCs w:val="18"/>
         </w:rPr>
-        <w:t xml:space="preserve"> syndrome in zebrafish. </w:t>
+        <w:t xml:space="preserve"> R, </w:t>
       </w:r>
       <w:proofErr w:type="spellStart"/>
       <w:r>
@@ -609,7 +574,7 @@
           <w:sz w:val="18"/>
           <w:szCs w:val="18"/>
         </w:rPr>
-        <w:t>Behaviour</w:t>
+        <w:t>Fusani</w:t>
       </w:r>
       <w:proofErr w:type="spellEnd"/>
       <w:r>
@@ -618,244 +583,116 @@
           <w:sz w:val="18"/>
           <w:szCs w:val="18"/>
         </w:rPr>
-        <w:t xml:space="preserve"> 2012, 149(10-12):1063-1079. </w:t>
-      </w:r>
-      <w:r>
-        <w:rPr>
-          <w:rFonts w:ascii="MS Mincho" w:eastAsia="MS Mincho" w:hAnsi="MS Mincho" w:cs="MS Mincho"/>
-          <w:sz w:val="18"/>
-          <w:szCs w:val="18"/>
-        </w:rPr>
-        <w:t> -</w:t>
-      </w:r>
-    </w:p>
-    <w:p>
-      <w:pPr>
-        <w:widowControl w:val="0"/>
-        <w:tabs>
-          <w:tab w:val="left" w:pos="220"/>
-          <w:tab w:val="left" w:pos="720"/>
-        </w:tabs>
-        <w:autoSpaceDE w:val="0"/>
-        <w:autoSpaceDN w:val="0"/>
-        <w:adjustRightInd w:val="0"/>
-        <w:spacing w:after="186"/>
+        <w:t xml:space="preserve"> L, </w:t>
+      </w:r>
+      <w:proofErr w:type="spellStart"/>
+      <w:r>
         <w:rPr>
           <w:rFonts w:ascii="Times" w:hAnsi="Times" w:cs="Times"/>
           <w:sz w:val="18"/>
           <w:szCs w:val="18"/>
         </w:rPr>
-      </w:pPr>
-      <w:bookmarkStart w:id="0" w:name="_GoBack"/>
-      <w:bookmarkEnd w:id="0"/>
-      <w:proofErr w:type="spellStart"/>
+        <w:t>Goymann</w:t>
+      </w:r>
+      <w:proofErr w:type="spellEnd"/>
       <w:r>
         <w:rPr>
           <w:rFonts w:ascii="Times" w:hAnsi="Times" w:cs="Times"/>
           <w:sz w:val="18"/>
           <w:szCs w:val="18"/>
         </w:rPr>
-        <w:t>Soares</w:t>
-      </w:r>
-      <w:proofErr w:type="spellEnd"/>
+        <w:t xml:space="preserve"> W, </w:t>
+      </w:r>
+      <w:proofErr w:type="spellStart"/>
       <w:r>
         <w:rPr>
           <w:rFonts w:ascii="Times" w:hAnsi="Times" w:cs="Times"/>
           <w:sz w:val="18"/>
           <w:szCs w:val="18"/>
         </w:rPr>
-        <w:t xml:space="preserve"> MC, </w:t>
-      </w:r>
-      <w:proofErr w:type="spellStart"/>
+        <w:t>Hau</w:t>
+      </w:r>
+      <w:proofErr w:type="spellEnd"/>
       <w:r>
         <w:rPr>
           <w:rFonts w:ascii="Times" w:hAnsi="Times" w:cs="Times"/>
           <w:sz w:val="18"/>
           <w:szCs w:val="18"/>
         </w:rPr>
-        <w:t>Bshary</w:t>
-      </w:r>
-      <w:proofErr w:type="spellEnd"/>
+        <w:t xml:space="preserve"> M, </w:t>
+      </w:r>
+      <w:proofErr w:type="spellStart"/>
       <w:r>
         <w:rPr>
           <w:rFonts w:ascii="Times" w:hAnsi="Times" w:cs="Times"/>
           <w:sz w:val="18"/>
           <w:szCs w:val="18"/>
         </w:rPr>
-        <w:t xml:space="preserve"> R, </w:t>
-      </w:r>
-      <w:proofErr w:type="spellStart"/>
+        <w:t>Hirschenhauser</w:t>
+      </w:r>
+      <w:proofErr w:type="spellEnd"/>
       <w:r>
         <w:rPr>
           <w:rFonts w:ascii="Times" w:hAnsi="Times" w:cs="Times"/>
           <w:sz w:val="18"/>
           <w:szCs w:val="18"/>
         </w:rPr>
-        <w:t>Fusani</w:t>
-      </w:r>
-      <w:proofErr w:type="spellEnd"/>
+        <w:t xml:space="preserve"> K, Oliveira RF: Hormonal mechanisms of cooperative </w:t>
+      </w:r>
+      <w:proofErr w:type="spellStart"/>
       <w:r>
         <w:rPr>
           <w:rFonts w:ascii="Times" w:hAnsi="Times" w:cs="Times"/>
           <w:sz w:val="18"/>
           <w:szCs w:val="18"/>
         </w:rPr>
-        <w:t xml:space="preserve"> L, </w:t>
-      </w:r>
-      <w:proofErr w:type="spellStart"/>
+        <w:t>behaviour</w:t>
+      </w:r>
+      <w:proofErr w:type="spellEnd"/>
       <w:r>
         <w:rPr>
           <w:rFonts w:ascii="Times" w:hAnsi="Times" w:cs="Times"/>
           <w:sz w:val="18"/>
           <w:szCs w:val="18"/>
         </w:rPr>
-        <w:t>Goymann</w:t>
-      </w:r>
-      <w:proofErr w:type="spellEnd"/>
+        <w:t xml:space="preserve">. Proc </w:t>
+      </w:r>
+      <w:proofErr w:type="spellStart"/>
       <w:r>
         <w:rPr>
           <w:rFonts w:ascii="Times" w:hAnsi="Times" w:cs="Times"/>
           <w:sz w:val="18"/>
           <w:szCs w:val="18"/>
         </w:rPr>
-        <w:t xml:space="preserve"> W, </w:t>
-      </w:r>
-      <w:proofErr w:type="spellStart"/>
+        <w:t>Biol</w:t>
+      </w:r>
+      <w:proofErr w:type="spellEnd"/>
       <w:r>
         <w:rPr>
           <w:rFonts w:ascii="Times" w:hAnsi="Times" w:cs="Times"/>
           <w:sz w:val="18"/>
           <w:szCs w:val="18"/>
         </w:rPr>
-        <w:t>Hau</w:t>
-      </w:r>
-      <w:proofErr w:type="spellEnd"/>
+        <w:t xml:space="preserve"> </w:t>
+      </w:r>
+      <w:proofErr w:type="spellStart"/>
       <w:r>
         <w:rPr>
           <w:rFonts w:ascii="Times" w:hAnsi="Times" w:cs="Times"/>
           <w:sz w:val="18"/>
           <w:szCs w:val="18"/>
         </w:rPr>
-        <w:t xml:space="preserve"> M, </w:t>
-      </w:r>
-      <w:proofErr w:type="spellStart"/>
+        <w:t>Sci</w:t>
+      </w:r>
+      <w:proofErr w:type="spellEnd"/>
       <w:r>
         <w:rPr>
           <w:rFonts w:ascii="Times" w:hAnsi="Times" w:cs="Times"/>
           <w:sz w:val="18"/>
           <w:szCs w:val="18"/>
         </w:rPr>
-        <w:t>Hirschenhauser</w:t>
-      </w:r>
-      <w:proofErr w:type="spellEnd"/>
-      <w:r>
-        <w:rPr>
-          <w:rFonts w:ascii="Times" w:hAnsi="Times" w:cs="Times"/>
-          <w:sz w:val="18"/>
-          <w:szCs w:val="18"/>
-        </w:rPr>
-        <w:t xml:space="preserve"> K, Oliveira RF: Hormonal mechanisms of cooperative </w:t>
-      </w:r>
-      <w:proofErr w:type="spellStart"/>
-      <w:r>
-        <w:rPr>
-          <w:rFonts w:ascii="Times" w:hAnsi="Times" w:cs="Times"/>
-          <w:sz w:val="18"/>
-          <w:szCs w:val="18"/>
-        </w:rPr>
-        <w:t>behaviour</w:t>
-      </w:r>
-      <w:proofErr w:type="spellEnd"/>
-      <w:r>
-        <w:rPr>
-          <w:rFonts w:ascii="Times" w:hAnsi="Times" w:cs="Times"/>
-          <w:sz w:val="18"/>
-          <w:szCs w:val="18"/>
-        </w:rPr>
-        <w:t xml:space="preserve">. Proc </w:t>
-      </w:r>
-      <w:proofErr w:type="spellStart"/>
-      <w:r>
-        <w:rPr>
-          <w:rFonts w:ascii="Times" w:hAnsi="Times" w:cs="Times"/>
-          <w:sz w:val="18"/>
-          <w:szCs w:val="18"/>
-        </w:rPr>
-        <w:t>Biol</w:t>
-      </w:r>
-      <w:proofErr w:type="spellEnd"/>
-      <w:r>
-        <w:rPr>
-          <w:rFonts w:ascii="Times" w:hAnsi="Times" w:cs="Times"/>
-          <w:sz w:val="18"/>
-          <w:szCs w:val="18"/>
-        </w:rPr>
-        <w:t xml:space="preserve"> </w:t>
-      </w:r>
-      <w:proofErr w:type="spellStart"/>
-      <w:r>
-        <w:rPr>
-          <w:rFonts w:ascii="Times" w:hAnsi="Times" w:cs="Times"/>
-          <w:sz w:val="18"/>
-          <w:szCs w:val="18"/>
-        </w:rPr>
-        <w:t>Sci</w:t>
-      </w:r>
-      <w:proofErr w:type="spellEnd"/>
-      <w:r>
-        <w:rPr>
-          <w:rFonts w:ascii="Times" w:hAnsi="Times" w:cs="Times"/>
-          <w:sz w:val="18"/>
-          <w:szCs w:val="18"/>
-        </w:rPr>
         <w:t xml:space="preserve"> 2010, 365(1553):2737-2750. </w:t>
       </w:r>
-      <w:r>
-        <w:rPr>
-          <w:rFonts w:ascii="MS Mincho" w:eastAsia="MS Mincho" w:hAnsi="MS Mincho" w:cs="MS Mincho"/>
-          <w:sz w:val="18"/>
-          <w:szCs w:val="18"/>
-        </w:rPr>
-        <w:t> -</w:t>
-      </w:r>
-    </w:p>
-    <w:p>
-      <w:pPr>
-        <w:widowControl w:val="0"/>
-        <w:tabs>
-          <w:tab w:val="left" w:pos="220"/>
-          <w:tab w:val="left" w:pos="720"/>
-        </w:tabs>
-        <w:autoSpaceDE w:val="0"/>
-        <w:autoSpaceDN w:val="0"/>
-        <w:adjustRightInd w:val="0"/>
-        <w:spacing w:after="186"/>
-        <w:rPr>
-          <w:rFonts w:ascii="Times" w:hAnsi="Times" w:cs="Times"/>
-          <w:sz w:val="18"/>
-          <w:szCs w:val="18"/>
-        </w:rPr>
-      </w:pPr>
-    </w:p>
-    <w:p>
-      <w:pPr>
-        <w:widowControl w:val="0"/>
-        <w:tabs>
-          <w:tab w:val="left" w:pos="220"/>
-          <w:tab w:val="left" w:pos="720"/>
-        </w:tabs>
-        <w:autoSpaceDE w:val="0"/>
-        <w:autoSpaceDN w:val="0"/>
-        <w:adjustRightInd w:val="0"/>
-        <w:spacing w:after="186"/>
-        <w:rPr>
-          <w:rFonts w:ascii="Times" w:hAnsi="Times" w:cs="Times"/>
-          <w:sz w:val="18"/>
-          <w:szCs w:val="18"/>
-        </w:rPr>
-      </w:pPr>
       <w:r>
         <w:rPr>
           <w:rFonts w:ascii="MS Mincho" w:eastAsia="MS Mincho" w:hAnsi="MS Mincho" w:cs="MS Mincho"/>
@@ -880,27 +717,338 @@
     </w:p>
     <w:p>
       <w:pPr>
+        <w:pStyle w:val="BodyA"/>
+        <w:spacing w:line="480" w:lineRule="auto"/>
+        <w:ind w:firstLine="720"/>
         <w:jc w:val="both"/>
         <w:rPr>
-          <w:rFonts w:cs="Times New Roman"/>
-          <w:b/>
-          <w:bCs/>
-          <w:sz w:val="22"/>
-          <w:szCs w:val="22"/>
-        </w:rPr>
-      </w:pPr>
-    </w:p>
-    <w:p>
-      <w:pPr>
+          <w:rFonts w:asciiTheme="minorHAnsi" w:hAnsiTheme="minorHAnsi"/>
+        </w:rPr>
+      </w:pPr>
+      <w:r>
+        <w:rPr>
+          <w:rFonts w:asciiTheme="minorHAnsi" w:hAnsiTheme="minorHAnsi"/>
+        </w:rPr>
+        <w:t xml:space="preserve">Diet quality refers to the caloric value and nutritional composition of food and can impact morphology, population dynamics and </w:t>
+      </w:r>
+      <w:proofErr w:type="spellStart"/>
+      <w:r>
+        <w:rPr>
+          <w:rFonts w:asciiTheme="minorHAnsi" w:hAnsiTheme="minorHAnsi"/>
+        </w:rPr>
+        <w:t>behaviour</w:t>
+      </w:r>
+      <w:proofErr w:type="spellEnd"/>
+      <w:r>
+        <w:rPr>
+          <w:rFonts w:asciiTheme="minorHAnsi" w:hAnsiTheme="minorHAnsi"/>
+        </w:rPr>
+        <w:t xml:space="preserve"> of many species (White 1978, </w:t>
+      </w:r>
+      <w:proofErr w:type="spellStart"/>
+      <w:r>
+        <w:rPr>
+          <w:rFonts w:asciiTheme="minorHAnsi" w:hAnsiTheme="minorHAnsi"/>
+        </w:rPr>
+        <w:t>Ishizaki</w:t>
+      </w:r>
+      <w:proofErr w:type="spellEnd"/>
+      <w:r>
+        <w:rPr>
+          <w:rFonts w:asciiTheme="minorHAnsi" w:hAnsiTheme="minorHAnsi"/>
+        </w:rPr>
+        <w:t xml:space="preserve"> et al. 2001 </w:t>
+      </w:r>
+      <w:proofErr w:type="spellStart"/>
+      <w:r>
+        <w:rPr>
+          <w:rFonts w:asciiTheme="minorHAnsi" w:hAnsiTheme="minorHAnsi"/>
+        </w:rPr>
+        <w:t>Bouvier</w:t>
+      </w:r>
+      <w:proofErr w:type="spellEnd"/>
+      <w:r>
+        <w:rPr>
+          <w:rFonts w:asciiTheme="minorHAnsi" w:hAnsiTheme="minorHAnsi"/>
+        </w:rPr>
+        <w:t xml:space="preserve"> and </w:t>
+      </w:r>
+      <w:proofErr w:type="spellStart"/>
+      <w:r>
+        <w:rPr>
+          <w:rFonts w:asciiTheme="minorHAnsi" w:hAnsiTheme="minorHAnsi"/>
+        </w:rPr>
+        <w:t>Hylander</w:t>
+      </w:r>
+      <w:proofErr w:type="spellEnd"/>
+      <w:r>
+        <w:rPr>
+          <w:rFonts w:asciiTheme="minorHAnsi" w:hAnsiTheme="minorHAnsi"/>
+        </w:rPr>
+        <w:t xml:space="preserve"> 198</w:t>
+      </w:r>
+      <w:bookmarkStart w:id="0" w:name="_GoBack"/>
+      <w:bookmarkEnd w:id="0"/>
+      <w:r>
+        <w:rPr>
+          <w:rFonts w:asciiTheme="minorHAnsi" w:hAnsiTheme="minorHAnsi"/>
+        </w:rPr>
+        <w:t>2). With dynamic ecosystems, diet quality does not remain consistent across all habitats</w:t>
+      </w:r>
+      <w:r>
+        <w:rPr>
+          <w:rFonts w:asciiTheme="minorHAnsi" w:hAnsiTheme="minorHAnsi"/>
+        </w:rPr>
+        <w:t xml:space="preserve"> (</w:t>
+      </w:r>
+      <w:proofErr w:type="spellStart"/>
+      <w:r>
+        <w:rPr>
+          <w:rFonts w:asciiTheme="minorHAnsi" w:hAnsiTheme="minorHAnsi"/>
+        </w:rPr>
+        <w:t>Tuomainen</w:t>
+      </w:r>
+      <w:proofErr w:type="spellEnd"/>
+      <w:r>
+        <w:rPr>
+          <w:rFonts w:asciiTheme="minorHAnsi" w:hAnsiTheme="minorHAnsi"/>
+        </w:rPr>
+        <w:t xml:space="preserve"> and </w:t>
+      </w:r>
+      <w:proofErr w:type="spellStart"/>
+      <w:r>
+        <w:rPr>
+          <w:rFonts w:asciiTheme="minorHAnsi" w:hAnsiTheme="minorHAnsi"/>
+        </w:rPr>
+        <w:t>Candolin</w:t>
+      </w:r>
+      <w:proofErr w:type="spellEnd"/>
+      <w:r>
+        <w:rPr>
+          <w:rFonts w:asciiTheme="minorHAnsi" w:hAnsiTheme="minorHAnsi"/>
+        </w:rPr>
+        <w:t xml:space="preserve"> 2011). In low quality diet areas, animals implement numerous mechanisms to ingest key nutrients required for fitness (Chambers et al 1995). </w:t>
+      </w:r>
+      <w:proofErr w:type="spellStart"/>
+      <w:r>
+        <w:rPr>
+          <w:rFonts w:asciiTheme="minorHAnsi" w:hAnsiTheme="minorHAnsi"/>
+        </w:rPr>
+        <w:t>Behavioural</w:t>
+      </w:r>
+      <w:proofErr w:type="spellEnd"/>
+      <w:r>
+        <w:rPr>
+          <w:rFonts w:asciiTheme="minorHAnsi" w:hAnsiTheme="minorHAnsi"/>
+        </w:rPr>
+        <w:t xml:space="preserve"> and physiological mechanisms allow individuals to selectively consume food to meet nutritional and energetic needs. In situations where nutritionally limited diets are inescapable, animals will </w:t>
+      </w:r>
+      <w:proofErr w:type="spellStart"/>
+      <w:r>
+        <w:rPr>
+          <w:rFonts w:asciiTheme="minorHAnsi" w:hAnsiTheme="minorHAnsi"/>
+        </w:rPr>
+        <w:t>prioritise</w:t>
+      </w:r>
+      <w:proofErr w:type="spellEnd"/>
+      <w:r>
+        <w:rPr>
+          <w:rFonts w:asciiTheme="minorHAnsi" w:hAnsiTheme="minorHAnsi"/>
+        </w:rPr>
+        <w:t xml:space="preserve"> consumption of the most important nutrients, usually at the cost of another (Han and </w:t>
+      </w:r>
+      <w:proofErr w:type="spellStart"/>
+      <w:r>
+        <w:rPr>
+          <w:rFonts w:asciiTheme="minorHAnsi" w:hAnsiTheme="minorHAnsi"/>
+        </w:rPr>
+        <w:t>Dingemanse</w:t>
+      </w:r>
+      <w:proofErr w:type="spellEnd"/>
+      <w:r>
+        <w:rPr>
+          <w:rFonts w:asciiTheme="minorHAnsi" w:hAnsiTheme="minorHAnsi"/>
+        </w:rPr>
+        <w:t xml:space="preserve"> 2017). The subsequent nutritional imbalance influences a multitude of factors, including </w:t>
+      </w:r>
+      <w:proofErr w:type="spellStart"/>
+      <w:r>
+        <w:rPr>
+          <w:rFonts w:asciiTheme="minorHAnsi" w:hAnsiTheme="minorHAnsi"/>
+        </w:rPr>
+        <w:t>behaviour</w:t>
+      </w:r>
+      <w:proofErr w:type="spellEnd"/>
+      <w:r>
+        <w:rPr>
+          <w:rFonts w:asciiTheme="minorHAnsi" w:hAnsiTheme="minorHAnsi"/>
+        </w:rPr>
+        <w:t xml:space="preserve"> (Han and </w:t>
+      </w:r>
+      <w:proofErr w:type="spellStart"/>
+      <w:r>
+        <w:rPr>
+          <w:rFonts w:asciiTheme="minorHAnsi" w:hAnsiTheme="minorHAnsi"/>
+        </w:rPr>
+        <w:t>Dingemanse</w:t>
+      </w:r>
+      <w:proofErr w:type="spellEnd"/>
+      <w:r>
+        <w:rPr>
+          <w:rFonts w:asciiTheme="minorHAnsi" w:hAnsiTheme="minorHAnsi"/>
+        </w:rPr>
+        <w:t xml:space="preserve"> 2017).</w:t>
+      </w:r>
+    </w:p>
+    <w:p>
+      <w:pPr>
+        <w:pStyle w:val="BodyA"/>
+        <w:spacing w:line="480" w:lineRule="auto"/>
+        <w:ind w:firstLine="720"/>
         <w:jc w:val="both"/>
         <w:rPr>
-          <w:rFonts w:cs="Times New Roman"/>
-          <w:b/>
-          <w:bCs/>
-          <w:sz w:val="22"/>
-          <w:szCs w:val="22"/>
-        </w:rPr>
-      </w:pPr>
+          <w:rFonts w:asciiTheme="minorHAnsi" w:hAnsiTheme="minorHAnsi"/>
+        </w:rPr>
+      </w:pPr>
+      <w:r>
+        <w:rPr>
+          <w:rFonts w:asciiTheme="minorHAnsi" w:hAnsiTheme="minorHAnsi"/>
+        </w:rPr>
+        <w:t xml:space="preserve">Deficient diets are predicted to modify resource allocation as nutrients necessary for growth and maintenance are limited (Johnston 1993). Diet affects metabolic plasticity with nutrient rich/poor diets triggering different gene expression (Mason et al 2016, Rocha et al 2016). The two key nutrients that often have the highest impact on subsequent </w:t>
+      </w:r>
+      <w:proofErr w:type="spellStart"/>
+      <w:r>
+        <w:rPr>
+          <w:rFonts w:asciiTheme="minorHAnsi" w:hAnsiTheme="minorHAnsi"/>
+        </w:rPr>
+        <w:t>behaviour</w:t>
+      </w:r>
+      <w:proofErr w:type="spellEnd"/>
+      <w:r>
+        <w:rPr>
+          <w:rFonts w:asciiTheme="minorHAnsi" w:hAnsiTheme="minorHAnsi"/>
+        </w:rPr>
+        <w:t xml:space="preserve"> are protein and carbohydrate. Carbohydrates are the main source of energy, allowing increased levels of activity and quality reproductive/courting efforts (</w:t>
+      </w:r>
+      <w:proofErr w:type="spellStart"/>
+      <w:r>
+        <w:rPr>
+          <w:rFonts w:asciiTheme="minorHAnsi" w:hAnsiTheme="minorHAnsi"/>
+        </w:rPr>
+        <w:t>Maklakov</w:t>
+      </w:r>
+      <w:proofErr w:type="spellEnd"/>
+      <w:r>
+        <w:rPr>
+          <w:rFonts w:asciiTheme="minorHAnsi" w:hAnsiTheme="minorHAnsi"/>
+        </w:rPr>
+        <w:t xml:space="preserve"> et al. 2008). A limited source will affect high energy </w:t>
+      </w:r>
+      <w:proofErr w:type="spellStart"/>
+      <w:r>
+        <w:rPr>
+          <w:rFonts w:asciiTheme="minorHAnsi" w:hAnsiTheme="minorHAnsi"/>
+        </w:rPr>
+        <w:t>behaviours</w:t>
+      </w:r>
+      <w:proofErr w:type="spellEnd"/>
+      <w:r>
+        <w:rPr>
+          <w:rFonts w:asciiTheme="minorHAnsi" w:hAnsiTheme="minorHAnsi"/>
+        </w:rPr>
+        <w:t xml:space="preserve"> (Han and </w:t>
+      </w:r>
+      <w:proofErr w:type="spellStart"/>
+      <w:r>
+        <w:rPr>
+          <w:rFonts w:asciiTheme="minorHAnsi" w:hAnsiTheme="minorHAnsi"/>
+        </w:rPr>
+        <w:t>Dingemanse</w:t>
+      </w:r>
+      <w:proofErr w:type="spellEnd"/>
+      <w:r>
+        <w:rPr>
+          <w:rFonts w:asciiTheme="minorHAnsi" w:hAnsiTheme="minorHAnsi"/>
+        </w:rPr>
+        <w:t xml:space="preserve"> 2015). High carbohydrate diets also increase metabolic rate, having further implications on the expression of traits with high energy demands such as activity and </w:t>
+      </w:r>
+      <w:r>
+        <w:rPr>
+          <w:rFonts w:asciiTheme="minorHAnsi" w:hAnsiTheme="minorHAnsi"/>
+        </w:rPr>
+        <w:lastRenderedPageBreak/>
+        <w:t>exploration (</w:t>
+      </w:r>
+      <w:proofErr w:type="spellStart"/>
+      <w:r>
+        <w:rPr>
+          <w:rFonts w:asciiTheme="minorHAnsi" w:hAnsiTheme="minorHAnsi"/>
+        </w:rPr>
+        <w:t>Mathot</w:t>
+      </w:r>
+      <w:proofErr w:type="spellEnd"/>
+      <w:r>
+        <w:rPr>
+          <w:rFonts w:asciiTheme="minorHAnsi" w:hAnsiTheme="minorHAnsi"/>
+        </w:rPr>
+        <w:t xml:space="preserve"> and </w:t>
+      </w:r>
+      <w:proofErr w:type="spellStart"/>
+      <w:r>
+        <w:rPr>
+          <w:rFonts w:asciiTheme="minorHAnsi" w:hAnsiTheme="minorHAnsi"/>
+        </w:rPr>
+        <w:t>Dingemanse</w:t>
+      </w:r>
+      <w:proofErr w:type="spellEnd"/>
+      <w:r>
+        <w:rPr>
+          <w:rFonts w:asciiTheme="minorHAnsi" w:hAnsiTheme="minorHAnsi"/>
+        </w:rPr>
+        <w:t xml:space="preserve"> 2015). Sociability is also influenced by diet quality as it is regulated by neuroendocrine mechanisms (</w:t>
+      </w:r>
+      <w:proofErr w:type="spellStart"/>
+      <w:r>
+        <w:rPr>
+          <w:rFonts w:asciiTheme="minorHAnsi" w:hAnsiTheme="minorHAnsi"/>
+        </w:rPr>
+        <w:t>Soares</w:t>
+      </w:r>
+      <w:proofErr w:type="spellEnd"/>
+      <w:r>
+        <w:rPr>
+          <w:rFonts w:asciiTheme="minorHAnsi" w:hAnsiTheme="minorHAnsi"/>
+        </w:rPr>
+        <w:t xml:space="preserve"> et al 2010). Since poor nutrition has negative effects on neuromuscular development, it is expected that social </w:t>
+      </w:r>
+      <w:proofErr w:type="spellStart"/>
+      <w:r>
+        <w:rPr>
+          <w:rFonts w:asciiTheme="minorHAnsi" w:hAnsiTheme="minorHAnsi"/>
+        </w:rPr>
+        <w:t>behaviours</w:t>
+      </w:r>
+      <w:proofErr w:type="spellEnd"/>
+      <w:r>
+        <w:rPr>
+          <w:rFonts w:asciiTheme="minorHAnsi" w:hAnsiTheme="minorHAnsi"/>
+        </w:rPr>
+        <w:t xml:space="preserve"> will suffer as a result of low quality diets (</w:t>
+      </w:r>
+      <w:proofErr w:type="spellStart"/>
+      <w:r>
+        <w:rPr>
+          <w:rFonts w:asciiTheme="minorHAnsi" w:hAnsiTheme="minorHAnsi"/>
+        </w:rPr>
+        <w:t>Akman</w:t>
+      </w:r>
+      <w:proofErr w:type="spellEnd"/>
+      <w:r>
+        <w:rPr>
+          <w:rFonts w:asciiTheme="minorHAnsi" w:hAnsiTheme="minorHAnsi"/>
+        </w:rPr>
+        <w:t xml:space="preserve"> et al. 2012). </w:t>
+      </w:r>
     </w:p>
     <w:p>
       <w:pPr>
@@ -1541,7 +1689,6 @@
           <w:sz w:val="22"/>
           <w:szCs w:val="22"/>
         </w:rPr>
-        <w:lastRenderedPageBreak/>
         <w:t xml:space="preserve">Social </w:t>
       </w:r>
       <w:proofErr w:type="spellStart"/>
@@ -3660,6 +3807,110 @@
     </w:p>
     <w:p>
       <w:pPr>
+        <w:rPr>
+          <w:rFonts w:eastAsia="Times New Roman" w:cs="Times New Roman"/>
+          <w:b/>
+          <w:sz w:val="22"/>
+          <w:szCs w:val="22"/>
+          <w:u w:val="single"/>
+        </w:rPr>
+      </w:pPr>
+      <w:r>
+        <w:rPr>
+          <w:rFonts w:eastAsia="Times New Roman" w:cs="Times New Roman"/>
+          <w:i/>
+          <w:sz w:val="22"/>
+          <w:szCs w:val="22"/>
+          <w:u w:val="single"/>
+        </w:rPr>
+        <w:t xml:space="preserve">Van </w:t>
+      </w:r>
+      <w:proofErr w:type="spellStart"/>
+      <w:r>
+        <w:rPr>
+          <w:rFonts w:eastAsia="Times New Roman" w:cs="Times New Roman"/>
+          <w:i/>
+          <w:sz w:val="22"/>
+          <w:szCs w:val="22"/>
+          <w:u w:val="single"/>
+        </w:rPr>
+        <w:t>Oers</w:t>
+      </w:r>
+      <w:proofErr w:type="spellEnd"/>
+      <w:r>
+        <w:rPr>
+          <w:rFonts w:eastAsia="Times New Roman" w:cs="Times New Roman"/>
+          <w:i/>
+          <w:sz w:val="22"/>
+          <w:szCs w:val="22"/>
+          <w:u w:val="single"/>
+        </w:rPr>
+        <w:t xml:space="preserve"> et al. 2013</w:t>
+      </w:r>
+      <w:r>
+        <w:rPr>
+          <w:rFonts w:eastAsia="Times New Roman" w:cs="Times New Roman"/>
+          <w:sz w:val="22"/>
+          <w:szCs w:val="22"/>
+        </w:rPr>
+        <w:t xml:space="preserve"> </w:t>
+      </w:r>
+    </w:p>
+    <w:p>
+      <w:pPr>
+        <w:pStyle w:val="ListParagraph"/>
+        <w:numPr>
+          <w:ilvl w:val="0"/>
+          <w:numId w:val="17"/>
+        </w:numPr>
+        <w:rPr>
+          <w:rFonts w:eastAsia="Times New Roman" w:cs="Times New Roman"/>
+          <w:sz w:val="22"/>
+          <w:szCs w:val="22"/>
+        </w:rPr>
+      </w:pPr>
+      <w:r>
+        <w:rPr>
+          <w:rFonts w:eastAsia="Times New Roman" w:cs="Times New Roman"/>
+          <w:sz w:val="22"/>
+          <w:szCs w:val="22"/>
+        </w:rPr>
+        <w:t xml:space="preserve">Most genetic studies on personality traits have been carried out on lab grown populations and do not capture the evolutionary processes that may have shaped these traits </w:t>
+      </w:r>
+    </w:p>
+    <w:p>
+      <w:pPr>
+        <w:pStyle w:val="ListParagraph"/>
+        <w:numPr>
+          <w:ilvl w:val="0"/>
+          <w:numId w:val="17"/>
+        </w:numPr>
+        <w:rPr>
+          <w:rFonts w:cs="Times New Roman"/>
+          <w:sz w:val="22"/>
+          <w:szCs w:val="22"/>
+        </w:rPr>
+      </w:pPr>
+      <w:r>
+        <w:rPr>
+          <w:rFonts w:eastAsia="Times New Roman" w:cs="Times New Roman"/>
+          <w:sz w:val="22"/>
+          <w:szCs w:val="22"/>
+        </w:rPr>
+        <w:t>Argues that variation is genetic and is</w:t>
+      </w:r>
+      <w:r>
+        <w:rPr>
+          <w:rFonts w:eastAsia="Times New Roman" w:cs="Times New Roman"/>
+          <w:sz w:val="22"/>
+          <w:szCs w:val="22"/>
+        </w:rPr>
+        <w:t xml:space="preserve"> maintained by natural selection </w:t>
+      </w:r>
+    </w:p>
+    <w:p>
+      <w:pPr>
+        <w:pStyle w:val="ListParagraph"/>
         <w:rPr>
           <w:rFonts w:cs="Times New Roman"/>
           <w:sz w:val="22"/>
@@ -4031,6 +4282,22 @@
           <w:szCs w:val="22"/>
         </w:rPr>
         <w:t>Methods: Detailed </w:t>
+      </w:r>
+      <w:r>
+        <w:rPr>
+          <w:rFonts w:eastAsia="Times New Roman" w:cs="Times New Roman"/>
+          <w:sz w:val="22"/>
+          <w:szCs w:val="22"/>
+        </w:rPr>
+        <w:t xml:space="preserve">– add </w:t>
+      </w:r>
+      <w:r>
+        <w:rPr>
+          <w:rFonts w:eastAsia="Times New Roman" w:cs="Times New Roman"/>
+          <w:sz w:val="22"/>
+          <w:szCs w:val="22"/>
+        </w:rPr>
+        <w:t xml:space="preserve">track editing stuff </w:t>
       </w:r>
     </w:p>
     <w:p>
@@ -7997,6 +8264,28 @@
       <w:contextualSpacing/>
     </w:pPr>
   </w:style>
+  <w:style w:type="paragraph" w:customStyle="1" w:styleId="BodyA">
+    <w:name w:val="Body A"/>
+    <w:rsid w:val="00084B65"/>
+    <w:pPr>
+      <w:pBdr>
+        <w:top w:val="nil"/>
+        <w:left w:val="nil"/>
+        <w:bottom w:val="nil"/>
+        <w:right w:val="nil"/>
+        <w:between w:val="nil"/>
+        <w:bar w:val="nil"/>
+      </w:pBdr>
+    </w:pPr>
+    <w:rPr>
+      <w:rFonts w:ascii="Helvetica" w:eastAsia="Helvetica" w:hAnsi="Helvetica" w:cs="Helvetica"/>
+      <w:color w:val="000000"/>
+      <w:sz w:val="22"/>
+      <w:szCs w:val="22"/>
+      <w:u w:color="000000"/>
+      <w:bdr w:val="nil"/>
+    </w:rPr>
+  </w:style>
 </w:styles>
 </file>
 

</xml_diff>

<commit_message>
Added more (rough) paragraphs to be bulked out with more literature
</commit_message>
<xml_diff>
--- a/IntroOutline.docx
+++ b/IntroOutline.docx
@@ -728,6 +728,7 @@
       <w:r>
         <w:rPr>
           <w:rFonts w:asciiTheme="minorHAnsi" w:hAnsiTheme="minorHAnsi"/>
+          <w:b/>
         </w:rPr>
         <w:t xml:space="preserve">Diet quality refers to the caloric value and nutritional composition of food and can impact morphology, population dynamics and </w:t>
       </w:r>
@@ -735,6 +736,7 @@
       <w:r>
         <w:rPr>
           <w:rFonts w:asciiTheme="minorHAnsi" w:hAnsiTheme="minorHAnsi"/>
+          <w:b/>
         </w:rPr>
         <w:t>behaviour</w:t>
       </w:r>
@@ -742,14 +744,21 @@
       <w:r>
         <w:rPr>
           <w:rFonts w:asciiTheme="minorHAnsi" w:hAnsiTheme="minorHAnsi"/>
-        </w:rPr>
-        <w:t xml:space="preserve"> of many species (White 1978, </w:t>
-      </w:r>
-      <w:proofErr w:type="spellStart"/>
+          <w:b/>
+        </w:rPr>
+        <w:t xml:space="preserve"> of many species</w:t>
+      </w:r>
       <w:r>
         <w:rPr>
           <w:rFonts w:asciiTheme="minorHAnsi" w:hAnsiTheme="minorHAnsi"/>
         </w:rPr>
+        <w:t xml:space="preserve"> (White 1978, </w:t>
+      </w:r>
+      <w:proofErr w:type="spellStart"/>
+      <w:r>
+        <w:rPr>
+          <w:rFonts w:asciiTheme="minorHAnsi" w:hAnsiTheme="minorHAnsi"/>
+        </w:rPr>
         <w:t>Ishizaki</w:t>
       </w:r>
       <w:proofErr w:type="spellEnd"/>
@@ -785,120 +794,200 @@
         <w:rPr>
           <w:rFonts w:asciiTheme="minorHAnsi" w:hAnsiTheme="minorHAnsi"/>
         </w:rPr>
-        <w:t xml:space="preserve"> 198</w:t>
+        <w:t xml:space="preserve"> 1982). With dynamic ecosystems, diet quality does not remain consistent across all habitats</w:t>
+      </w:r>
+      <w:r>
+        <w:rPr>
+          <w:rFonts w:asciiTheme="minorHAnsi" w:hAnsiTheme="minorHAnsi"/>
+        </w:rPr>
+        <w:t xml:space="preserve"> (</w:t>
+      </w:r>
+      <w:proofErr w:type="spellStart"/>
+      <w:r>
+        <w:rPr>
+          <w:rFonts w:asciiTheme="minorHAnsi" w:hAnsiTheme="minorHAnsi"/>
+        </w:rPr>
+        <w:t>Tuomainen</w:t>
+      </w:r>
+      <w:proofErr w:type="spellEnd"/>
+      <w:r>
+        <w:rPr>
+          <w:rFonts w:asciiTheme="minorHAnsi" w:hAnsiTheme="minorHAnsi"/>
+        </w:rPr>
+        <w:t xml:space="preserve"> and </w:t>
+      </w:r>
+      <w:proofErr w:type="spellStart"/>
+      <w:r>
+        <w:rPr>
+          <w:rFonts w:asciiTheme="minorHAnsi" w:hAnsiTheme="minorHAnsi"/>
+        </w:rPr>
+        <w:t>Candolin</w:t>
+      </w:r>
+      <w:proofErr w:type="spellEnd"/>
+      <w:r>
+        <w:rPr>
+          <w:rFonts w:asciiTheme="minorHAnsi" w:hAnsiTheme="minorHAnsi"/>
+        </w:rPr>
+        <w:t xml:space="preserve"> 2011). </w:t>
+      </w:r>
+      <w:proofErr w:type="spellStart"/>
+      <w:r>
+        <w:rPr>
+          <w:rFonts w:asciiTheme="minorHAnsi" w:hAnsiTheme="minorHAnsi"/>
+        </w:rPr>
+        <w:t>Behavioural</w:t>
+      </w:r>
+      <w:proofErr w:type="spellEnd"/>
+      <w:r>
+        <w:rPr>
+          <w:rFonts w:asciiTheme="minorHAnsi" w:hAnsiTheme="minorHAnsi"/>
+        </w:rPr>
+        <w:t xml:space="preserve"> and physiological mechanisms allow individuals to selectively consume food </w:t>
+      </w:r>
+      <w:r>
+        <w:rPr>
+          <w:rFonts w:asciiTheme="minorHAnsi" w:hAnsiTheme="minorHAnsi"/>
+        </w:rPr>
+        <w:t xml:space="preserve">or excrete excesses </w:t>
+      </w:r>
+      <w:r>
+        <w:rPr>
+          <w:rFonts w:asciiTheme="minorHAnsi" w:hAnsiTheme="minorHAnsi"/>
+        </w:rPr>
+        <w:t>to meet nutritional and energetic needs</w:t>
+      </w:r>
+      <w:r>
+        <w:rPr>
+          <w:rFonts w:asciiTheme="minorHAnsi" w:hAnsiTheme="minorHAnsi"/>
+        </w:rPr>
+        <w:t xml:space="preserve"> (Han and </w:t>
+      </w:r>
+      <w:proofErr w:type="spellStart"/>
+      <w:r>
+        <w:rPr>
+          <w:rFonts w:asciiTheme="minorHAnsi" w:hAnsiTheme="minorHAnsi"/>
+        </w:rPr>
+        <w:t>Dingemanse</w:t>
+      </w:r>
+      <w:proofErr w:type="spellEnd"/>
+      <w:r>
+        <w:rPr>
+          <w:rFonts w:asciiTheme="minorHAnsi" w:hAnsiTheme="minorHAnsi"/>
+        </w:rPr>
+        <w:t xml:space="preserve"> 2015</w:t>
+      </w:r>
+      <w:r>
+        <w:rPr>
+          <w:rFonts w:asciiTheme="minorHAnsi" w:hAnsiTheme="minorHAnsi"/>
+        </w:rPr>
+        <w:t xml:space="preserve">, Senior et al. </w:t>
+      </w:r>
+      <w:r>
+        <w:rPr>
+          <w:rFonts w:asciiTheme="minorHAnsi" w:hAnsiTheme="minorHAnsi"/>
+        </w:rPr>
+        <w:t>2017</w:t>
+      </w:r>
+      <w:r>
+        <w:rPr>
+          <w:rFonts w:asciiTheme="minorHAnsi" w:hAnsiTheme="minorHAnsi"/>
+        </w:rPr>
+        <w:t>)</w:t>
+      </w:r>
+      <w:r>
+        <w:rPr>
+          <w:rFonts w:asciiTheme="minorHAnsi" w:hAnsiTheme="minorHAnsi"/>
+        </w:rPr>
+        <w:t xml:space="preserve">. In situations where nutritionally limited diets are inescapable, animals will </w:t>
+      </w:r>
+      <w:proofErr w:type="spellStart"/>
+      <w:r>
+        <w:rPr>
+          <w:rFonts w:asciiTheme="minorHAnsi" w:hAnsiTheme="minorHAnsi"/>
+        </w:rPr>
+        <w:t>prioritise</w:t>
+      </w:r>
+      <w:proofErr w:type="spellEnd"/>
+      <w:r>
+        <w:rPr>
+          <w:rFonts w:asciiTheme="minorHAnsi" w:hAnsiTheme="minorHAnsi"/>
+        </w:rPr>
+        <w:t xml:space="preserve"> consumption of the most important nutrients, usually at the cost of another. </w:t>
+      </w:r>
+      <w:r>
+        <w:rPr>
+          <w:rFonts w:asciiTheme="minorHAnsi" w:hAnsiTheme="minorHAnsi"/>
+        </w:rPr>
+        <w:t>As a result, individuals can consume an excess of, for example, carbohydrates that exceed the excretion capacity and be converted to lipids</w:t>
+      </w:r>
+      <w:r>
+        <w:rPr>
+          <w:rFonts w:asciiTheme="minorHAnsi" w:hAnsiTheme="minorHAnsi"/>
+        </w:rPr>
+        <w:t xml:space="preserve"> </w:t>
+      </w:r>
+      <w:r>
+        <w:rPr>
+          <w:rFonts w:asciiTheme="minorHAnsi" w:hAnsiTheme="minorHAnsi"/>
+        </w:rPr>
+        <w:t xml:space="preserve">(Han and </w:t>
+      </w:r>
+      <w:proofErr w:type="spellStart"/>
+      <w:r>
+        <w:rPr>
+          <w:rFonts w:asciiTheme="minorHAnsi" w:hAnsiTheme="minorHAnsi"/>
+        </w:rPr>
+        <w:t>Dingemanse</w:t>
+      </w:r>
+      <w:proofErr w:type="spellEnd"/>
+      <w:r>
+        <w:rPr>
+          <w:rFonts w:asciiTheme="minorHAnsi" w:hAnsiTheme="minorHAnsi"/>
+        </w:rPr>
+        <w:t xml:space="preserve"> 2017)</w:t>
+      </w:r>
+      <w:r>
+        <w:rPr>
+          <w:rFonts w:asciiTheme="minorHAnsi" w:hAnsiTheme="minorHAnsi"/>
+        </w:rPr>
+        <w:t xml:space="preserve">. </w:t>
+      </w:r>
+      <w:r>
+        <w:rPr>
+          <w:rFonts w:asciiTheme="minorHAnsi" w:hAnsiTheme="minorHAnsi"/>
+        </w:rPr>
+        <w:t xml:space="preserve">The subsequent nutritional imbalance influences a multitude of factors, including </w:t>
+      </w:r>
+      <w:proofErr w:type="spellStart"/>
+      <w:r>
+        <w:rPr>
+          <w:rFonts w:asciiTheme="minorHAnsi" w:hAnsiTheme="minorHAnsi"/>
+        </w:rPr>
+        <w:t>behaviour</w:t>
+      </w:r>
+      <w:proofErr w:type="spellEnd"/>
+      <w:r>
+        <w:rPr>
+          <w:rFonts w:asciiTheme="minorHAnsi" w:hAnsiTheme="minorHAnsi"/>
+        </w:rPr>
+        <w:t xml:space="preserve"> (Han and </w:t>
+      </w:r>
+      <w:proofErr w:type="spellStart"/>
+      <w:r>
+        <w:rPr>
+          <w:rFonts w:asciiTheme="minorHAnsi" w:hAnsiTheme="minorHAnsi"/>
+        </w:rPr>
+        <w:t>Dingemanse</w:t>
+      </w:r>
+      <w:proofErr w:type="spellEnd"/>
+      <w:r>
+        <w:rPr>
+          <w:rFonts w:asciiTheme="minorHAnsi" w:hAnsiTheme="minorHAnsi"/>
+        </w:rPr>
+        <w:t xml:space="preserve"> 2017).</w:t>
       </w:r>
       <w:bookmarkStart w:id="0" w:name="_GoBack"/>
       <w:bookmarkEnd w:id="0"/>
-      <w:r>
-        <w:rPr>
-          <w:rFonts w:asciiTheme="minorHAnsi" w:hAnsiTheme="minorHAnsi"/>
-        </w:rPr>
-        <w:t>2). With dynamic ecosystems, diet quality does not remain consistent across all habitats</w:t>
-      </w:r>
-      <w:r>
-        <w:rPr>
-          <w:rFonts w:asciiTheme="minorHAnsi" w:hAnsiTheme="minorHAnsi"/>
-        </w:rPr>
-        <w:t xml:space="preserve"> (</w:t>
-      </w:r>
-      <w:proofErr w:type="spellStart"/>
-      <w:r>
-        <w:rPr>
-          <w:rFonts w:asciiTheme="minorHAnsi" w:hAnsiTheme="minorHAnsi"/>
-        </w:rPr>
-        <w:t>Tuomainen</w:t>
-      </w:r>
-      <w:proofErr w:type="spellEnd"/>
-      <w:r>
-        <w:rPr>
-          <w:rFonts w:asciiTheme="minorHAnsi" w:hAnsiTheme="minorHAnsi"/>
-        </w:rPr>
-        <w:t xml:space="preserve"> and </w:t>
-      </w:r>
-      <w:proofErr w:type="spellStart"/>
-      <w:r>
-        <w:rPr>
-          <w:rFonts w:asciiTheme="minorHAnsi" w:hAnsiTheme="minorHAnsi"/>
-        </w:rPr>
-        <w:t>Candolin</w:t>
-      </w:r>
-      <w:proofErr w:type="spellEnd"/>
-      <w:r>
-        <w:rPr>
-          <w:rFonts w:asciiTheme="minorHAnsi" w:hAnsiTheme="minorHAnsi"/>
-        </w:rPr>
-        <w:t xml:space="preserve"> 2011). In low quality diet areas, animals implement numerous mechanisms to ingest key nutrients required for fitness (Chambers et al 1995). </w:t>
-      </w:r>
-      <w:proofErr w:type="spellStart"/>
-      <w:r>
-        <w:rPr>
-          <w:rFonts w:asciiTheme="minorHAnsi" w:hAnsiTheme="minorHAnsi"/>
-        </w:rPr>
-        <w:t>Behavioural</w:t>
-      </w:r>
-      <w:proofErr w:type="spellEnd"/>
-      <w:r>
-        <w:rPr>
-          <w:rFonts w:asciiTheme="minorHAnsi" w:hAnsiTheme="minorHAnsi"/>
-        </w:rPr>
-        <w:t xml:space="preserve"> and physiological mechanisms allow individuals to selectively consume food to meet nutritional and energetic needs. In situations where nutritionally limited diets are inescapable, animals will </w:t>
-      </w:r>
-      <w:proofErr w:type="spellStart"/>
-      <w:r>
-        <w:rPr>
-          <w:rFonts w:asciiTheme="minorHAnsi" w:hAnsiTheme="minorHAnsi"/>
-        </w:rPr>
-        <w:t>prioritise</w:t>
-      </w:r>
-      <w:proofErr w:type="spellEnd"/>
-      <w:r>
-        <w:rPr>
-          <w:rFonts w:asciiTheme="minorHAnsi" w:hAnsiTheme="minorHAnsi"/>
-        </w:rPr>
-        <w:t xml:space="preserve"> consumption of the most important nutrients, usually at the cost of another (Han and </w:t>
-      </w:r>
-      <w:proofErr w:type="spellStart"/>
-      <w:r>
-        <w:rPr>
-          <w:rFonts w:asciiTheme="minorHAnsi" w:hAnsiTheme="minorHAnsi"/>
-        </w:rPr>
-        <w:t>Dingemanse</w:t>
-      </w:r>
-      <w:proofErr w:type="spellEnd"/>
-      <w:r>
-        <w:rPr>
-          <w:rFonts w:asciiTheme="minorHAnsi" w:hAnsiTheme="minorHAnsi"/>
-        </w:rPr>
-        <w:t xml:space="preserve"> 2017). The subsequent nutritional imbalance influences a multitude of factors, including </w:t>
-      </w:r>
-      <w:proofErr w:type="spellStart"/>
-      <w:r>
-        <w:rPr>
-          <w:rFonts w:asciiTheme="minorHAnsi" w:hAnsiTheme="minorHAnsi"/>
-        </w:rPr>
-        <w:t>behaviour</w:t>
-      </w:r>
-      <w:proofErr w:type="spellEnd"/>
-      <w:r>
-        <w:rPr>
-          <w:rFonts w:asciiTheme="minorHAnsi" w:hAnsiTheme="minorHAnsi"/>
-        </w:rPr>
-        <w:t xml:space="preserve"> (Han and </w:t>
-      </w:r>
-      <w:proofErr w:type="spellStart"/>
-      <w:r>
-        <w:rPr>
-          <w:rFonts w:asciiTheme="minorHAnsi" w:hAnsiTheme="minorHAnsi"/>
-        </w:rPr>
-        <w:t>Dingemanse</w:t>
-      </w:r>
-      <w:proofErr w:type="spellEnd"/>
-      <w:r>
-        <w:rPr>
-          <w:rFonts w:asciiTheme="minorHAnsi" w:hAnsiTheme="minorHAnsi"/>
-        </w:rPr>
-        <w:t xml:space="preserve"> 2017).</w:t>
-      </w:r>
     </w:p>
     <w:p>
       <w:pPr>
@@ -970,14 +1059,14 @@
         <w:rPr>
           <w:rFonts w:asciiTheme="minorHAnsi" w:hAnsiTheme="minorHAnsi"/>
         </w:rPr>
-        <w:t xml:space="preserve"> 2015). High carbohydrate diets also increase metabolic rate, having further implications on the expression of traits with high energy demands such as activity and </w:t>
+        <w:t xml:space="preserve"> 2015). High carbohydrate diets also increase metabolic rate, having </w:t>
       </w:r>
       <w:r>
         <w:rPr>
           <w:rFonts w:asciiTheme="minorHAnsi" w:hAnsiTheme="minorHAnsi"/>
         </w:rPr>
         <w:lastRenderedPageBreak/>
-        <w:t>exploration (</w:t>
+        <w:t>further implications on the expression of traits with high energy demands such as activity and exploration (</w:t>
       </w:r>
       <w:proofErr w:type="spellStart"/>
       <w:r>
@@ -1052,402 +1141,442 @@
     </w:p>
     <w:p>
       <w:pPr>
+        <w:pStyle w:val="BodyA"/>
+        <w:spacing w:line="480" w:lineRule="auto"/>
+        <w:ind w:firstLine="720"/>
         <w:jc w:val="both"/>
         <w:rPr>
-          <w:rFonts w:cs="Times New Roman"/>
-          <w:sz w:val="22"/>
-          <w:szCs w:val="22"/>
-        </w:rPr>
-      </w:pPr>
-      <w:r>
-        <w:rPr>
-          <w:rFonts w:cs="Times New Roman"/>
-          <w:b/>
-          <w:bCs/>
-          <w:sz w:val="22"/>
-          <w:szCs w:val="22"/>
-        </w:rPr>
-        <w:t>General impact of diet restrictions</w:t>
-      </w:r>
-    </w:p>
-    <w:p>
-      <w:pPr>
+          <w:rFonts w:asciiTheme="minorHAnsi" w:hAnsiTheme="minorHAnsi"/>
+        </w:rPr>
+      </w:pPr>
+    </w:p>
+    <w:p>
+      <w:pPr>
+        <w:pStyle w:val="BodyA"/>
+        <w:spacing w:line="480" w:lineRule="auto"/>
+        <w:ind w:firstLine="720"/>
         <w:jc w:val="both"/>
-        <w:rPr>
-          <w:rFonts w:cs="Times New Roman"/>
-          <w:sz w:val="22"/>
-          <w:szCs w:val="22"/>
-        </w:rPr>
-      </w:pPr>
-      <w:r>
-        <w:rPr>
-          <w:rFonts w:cs="Times New Roman"/>
+      </w:pPr>
+      <w:r>
+        <w:t xml:space="preserve">Protein is necessary for growth and muscle development (Bowen et al. 1995). A limited protein supply induces higher cannibalistic rates in some invertebrates as they attempt to supplement the shortage (Simpson et al 2006). Yet, in wolf spiders, the opposite was found to be true with females reared on a </w:t>
+      </w:r>
+      <w:proofErr w:type="gramStart"/>
+      <w:r>
+        <w:t>high quality</w:t>
+      </w:r>
+      <w:proofErr w:type="gramEnd"/>
+      <w:r>
+        <w:t xml:space="preserve"> diet expressing higher rates of sexual cannibalism (Wilder and </w:t>
+      </w:r>
+      <w:proofErr w:type="spellStart"/>
+      <w:r>
+        <w:t>Rypstra</w:t>
+      </w:r>
+      <w:proofErr w:type="spellEnd"/>
+      <w:r>
+        <w:t xml:space="preserve"> 2008). The inconsistencies across species </w:t>
+      </w:r>
+      <w:proofErr w:type="spellStart"/>
+      <w:r>
+        <w:t>emphasises</w:t>
+      </w:r>
+      <w:proofErr w:type="spellEnd"/>
+      <w:r>
+        <w:t xml:space="preserve"> the significance of studying them separately rather than assuming they all follow the same pattern. Individuals with access to more protein tend to mate more frequently (</w:t>
+      </w:r>
+      <w:proofErr w:type="spellStart"/>
+      <w:r>
+        <w:t>Blay</w:t>
+      </w:r>
+      <w:proofErr w:type="spellEnd"/>
+      <w:r>
+        <w:t xml:space="preserve"> and Yuval 1997), outperforming their protein-limited counterparts. Protein deficient invertebrates become bolder since the cost of boldness is not as great as individuals with sufficient protein levels (</w:t>
+      </w:r>
+      <w:proofErr w:type="spellStart"/>
+      <w:r>
+        <w:t>Dingemanse</w:t>
+      </w:r>
+      <w:proofErr w:type="spellEnd"/>
+      <w:r>
+        <w:t xml:space="preserve"> and Wolfe 2010). When low quality diets are prevalent, the trade-off between carbohydrate and protein benefits becomes obvious (Simpson et al 2006, </w:t>
+      </w:r>
+      <w:proofErr w:type="spellStart"/>
+      <w:r>
+        <w:t>Maklakov</w:t>
+      </w:r>
+      <w:proofErr w:type="spellEnd"/>
+      <w:r>
+        <w:t xml:space="preserve"> et al. 2008). Optimal target intakes will not be reached and the individual will </w:t>
+      </w:r>
+      <w:proofErr w:type="spellStart"/>
+      <w:r>
+        <w:t>prioritise</w:t>
+      </w:r>
+      <w:proofErr w:type="spellEnd"/>
+      <w:r>
+        <w:t xml:space="preserve"> the nutrient that will be most beneficial to their fitness (Han and </w:t>
+      </w:r>
+      <w:proofErr w:type="spellStart"/>
+      <w:r>
+        <w:t>Dingemanse</w:t>
+      </w:r>
+      <w:proofErr w:type="spellEnd"/>
+      <w:r>
+        <w:t xml:space="preserve"> 2017). Diet quality will impact different species in different ways due to the variation in energetic and nutritional demand (Simpson et al. 2004).</w:t>
+      </w:r>
+    </w:p>
+    <w:p>
+      <w:pPr>
+        <w:pStyle w:val="BodyA"/>
+        <w:spacing w:line="480" w:lineRule="auto"/>
+        <w:ind w:firstLine="720"/>
+        <w:jc w:val="both"/>
+      </w:pPr>
+      <w:r>
+        <w:t xml:space="preserve">Macronutrient composition and pleiotropic genes generate </w:t>
+      </w:r>
+      <w:proofErr w:type="spellStart"/>
+      <w:r>
+        <w:t>behavioural</w:t>
+      </w:r>
+      <w:proofErr w:type="spellEnd"/>
+      <w:r>
+        <w:t xml:space="preserve"> correlations where functionally different </w:t>
+      </w:r>
+      <w:proofErr w:type="spellStart"/>
+      <w:r>
+        <w:t>behaviours</w:t>
+      </w:r>
+      <w:proofErr w:type="spellEnd"/>
+      <w:r>
+        <w:t xml:space="preserve"> are linked (Van </w:t>
+      </w:r>
+      <w:proofErr w:type="spellStart"/>
+      <w:r>
+        <w:t>Oers</w:t>
+      </w:r>
+      <w:proofErr w:type="spellEnd"/>
+      <w:r>
+        <w:t xml:space="preserve"> et al. 2005). These correlations happen both within- and among-individuals (Han and </w:t>
+      </w:r>
+      <w:proofErr w:type="spellStart"/>
+      <w:r>
+        <w:t>Dingemanse</w:t>
+      </w:r>
+      <w:proofErr w:type="spellEnd"/>
+      <w:r>
+        <w:t xml:space="preserve"> 2015). Among-individual correlations are influenced by genetics and the environment (</w:t>
+      </w:r>
+      <w:proofErr w:type="spellStart"/>
+      <w:r>
+        <w:t>Dingemanse</w:t>
+      </w:r>
+      <w:proofErr w:type="spellEnd"/>
+      <w:r>
+        <w:t xml:space="preserve"> and </w:t>
+      </w:r>
+      <w:proofErr w:type="spellStart"/>
+      <w:r>
+        <w:t>Dochtermann</w:t>
+      </w:r>
+      <w:proofErr w:type="spellEnd"/>
+      <w:r>
+        <w:t xml:space="preserve"> 2013) where the environment alters the expression level of a gene that is linked with a </w:t>
+      </w:r>
+      <w:proofErr w:type="spellStart"/>
+      <w:r>
+        <w:t>behavioural</w:t>
+      </w:r>
+      <w:proofErr w:type="spellEnd"/>
+      <w:r>
+        <w:t xml:space="preserve"> trait (</w:t>
+      </w:r>
+      <w:proofErr w:type="spellStart"/>
+      <w:r>
+        <w:t>Filby</w:t>
+      </w:r>
+      <w:proofErr w:type="spellEnd"/>
+      <w:r>
+        <w:t xml:space="preserve"> et al. 2012, Norton et al. 2011). In cases where the gene is pleiotropic, the </w:t>
+      </w:r>
+      <w:proofErr w:type="spellStart"/>
+      <w:r>
+        <w:t>behavioural</w:t>
+      </w:r>
+      <w:proofErr w:type="spellEnd"/>
+      <w:r>
+        <w:t xml:space="preserve"> changes will be correlated. Thus, environmental effects, such as diet quality, greatly impact </w:t>
+      </w:r>
+      <w:proofErr w:type="spellStart"/>
+      <w:r>
+        <w:t>behavioural</w:t>
+      </w:r>
+      <w:proofErr w:type="spellEnd"/>
+      <w:r>
+        <w:t xml:space="preserve"> correlations. </w:t>
+      </w:r>
+    </w:p>
+    <w:p>
+      <w:pPr>
+        <w:pStyle w:val="BodyA"/>
+        <w:spacing w:line="480" w:lineRule="auto"/>
+        <w:ind w:firstLine="720"/>
+        <w:jc w:val="both"/>
+      </w:pPr>
+      <w:r>
+        <w:t xml:space="preserve">Individual animals differ in </w:t>
+      </w:r>
+      <w:proofErr w:type="spellStart"/>
+      <w:r>
+        <w:t>behaviour</w:t>
+      </w:r>
+      <w:proofErr w:type="spellEnd"/>
+      <w:r>
+        <w:t xml:space="preserve"> consistently within the same population (Bell et al. 2009). </w:t>
+      </w:r>
+      <w:proofErr w:type="spellStart"/>
+      <w:r>
+        <w:t>Behaviour</w:t>
+      </w:r>
+      <w:proofErr w:type="spellEnd"/>
+      <w:r>
+        <w:t xml:space="preserve"> is considered repeatable when there is variation between individuals and each individual behaves consistently over time (Bell et al. 2009). </w:t>
+      </w:r>
+      <w:proofErr w:type="spellStart"/>
+      <w:r>
+        <w:t>Behaviours</w:t>
+      </w:r>
+      <w:proofErr w:type="spellEnd"/>
+      <w:r>
+        <w:t xml:space="preserve"> that are linked to energetic needs are predicted to be more plastic as they change in response to the environment (Castellano et al. 2002, Smith and Hunter 2005). That being said, if the </w:t>
+      </w:r>
+      <w:proofErr w:type="spellStart"/>
+      <w:r>
+        <w:t>behaviour</w:t>
+      </w:r>
+      <w:proofErr w:type="spellEnd"/>
+      <w:r>
+        <w:t xml:space="preserve"> continues to remain consistent after the environmental change, it is still considered repeatable, despite its plasticity. The strength of environmental influences also differs between species, with ectotherms thought to have lower heritability of morphological traits than endotherms (</w:t>
+      </w:r>
+      <w:proofErr w:type="spellStart"/>
+      <w:r>
+        <w:t>Mousseau</w:t>
+      </w:r>
+      <w:proofErr w:type="spellEnd"/>
+      <w:r>
+        <w:t xml:space="preserve"> and </w:t>
+      </w:r>
+      <w:proofErr w:type="spellStart"/>
+      <w:r>
+        <w:t>Roff</w:t>
+      </w:r>
+      <w:proofErr w:type="spellEnd"/>
+      <w:r>
+        <w:t xml:space="preserve"> 1987), largely due to their dependence on external factors. Whether repeatability follows the same trend in ectotherms is yet to be completely explored, with preliminary meta-analyses suggesting it does (Bell et al. 2009). However, we know that low quality diets reduce </w:t>
+      </w:r>
+      <w:proofErr w:type="spellStart"/>
+      <w:r>
+        <w:t>behavioural</w:t>
+      </w:r>
+      <w:proofErr w:type="spellEnd"/>
+      <w:r>
+        <w:t xml:space="preserve"> repeatability in some spider species (Lichtenstein et al. 2016). Males also generally display more repeatability than females, the specific details of which are dependent on the </w:t>
+      </w:r>
+      <w:proofErr w:type="spellStart"/>
+      <w:r>
+        <w:t>behavioural</w:t>
+      </w:r>
+      <w:proofErr w:type="spellEnd"/>
+      <w:r>
+        <w:t xml:space="preserve"> trait in question (Andrew 1972, Wingfield 1994). However, other studies argue that because of their shared genetic basis, </w:t>
+      </w:r>
+      <w:proofErr w:type="spellStart"/>
+      <w:r>
+        <w:t>behavioural</w:t>
+      </w:r>
+      <w:proofErr w:type="spellEnd"/>
+      <w:r>
+        <w:t xml:space="preserve"> expressions have little variation (</w:t>
+      </w:r>
+      <w:proofErr w:type="spellStart"/>
+      <w:r>
+        <w:t>Reddiex</w:t>
+      </w:r>
+      <w:proofErr w:type="spellEnd"/>
+      <w:r>
+        <w:t xml:space="preserve"> et al. 2013). </w:t>
+      </w:r>
+      <w:r>
+        <w:rPr>
           <w:i/>
           <w:iCs/>
-          <w:sz w:val="22"/>
-          <w:szCs w:val="22"/>
-          <w:u w:val="single"/>
-        </w:rPr>
-        <w:t xml:space="preserve">Han and </w:t>
-      </w:r>
-      <w:proofErr w:type="spellStart"/>
-      <w:r>
-        <w:rPr>
-          <w:rFonts w:cs="Times New Roman"/>
+        </w:rPr>
+        <w:t xml:space="preserve">L. </w:t>
+      </w:r>
+      <w:proofErr w:type="spellStart"/>
+      <w:r>
+        <w:rPr>
           <w:i/>
           <w:iCs/>
-          <w:sz w:val="22"/>
-          <w:szCs w:val="22"/>
-          <w:u w:val="single"/>
-        </w:rPr>
-        <w:t>Dingemanse</w:t>
-      </w:r>
-      <w:proofErr w:type="spellEnd"/>
-      <w:r>
-        <w:rPr>
-          <w:rFonts w:cs="Times New Roman"/>
+        </w:rPr>
+        <w:t>delicata</w:t>
+      </w:r>
+      <w:proofErr w:type="spellEnd"/>
+      <w:r>
+        <w:rPr>
           <w:i/>
           <w:iCs/>
-          <w:sz w:val="22"/>
-          <w:szCs w:val="22"/>
-          <w:u w:val="single"/>
-        </w:rPr>
-        <w:t xml:space="preserve"> 2015</w:t>
-      </w:r>
-    </w:p>
-    <w:p>
-      <w:pPr>
-        <w:numPr>
-          <w:ilvl w:val="0"/>
-          <w:numId w:val="1"/>
-        </w:numPr>
-        <w:rPr>
-          <w:rFonts w:eastAsia="Times New Roman" w:cs="Times New Roman"/>
-          <w:sz w:val="22"/>
-          <w:szCs w:val="22"/>
-        </w:rPr>
-      </w:pPr>
-      <w:r>
-        <w:rPr>
-          <w:rFonts w:eastAsia="Times New Roman" w:cs="Times New Roman"/>
-          <w:b/>
-          <w:bCs/>
-          <w:sz w:val="22"/>
-          <w:szCs w:val="22"/>
-        </w:rPr>
-        <w:t>Intake target</w:t>
-      </w:r>
-      <w:r>
-        <w:rPr>
-          <w:rFonts w:eastAsia="Times New Roman" w:cs="Times New Roman"/>
-          <w:sz w:val="22"/>
-          <w:szCs w:val="22"/>
-        </w:rPr>
-        <w:t xml:space="preserve">: Optimal mixture of nutrients that meet an animal’s structural and </w:t>
-      </w:r>
-      <w:proofErr w:type="spellStart"/>
-      <w:r>
-        <w:rPr>
-          <w:rFonts w:eastAsia="Times New Roman" w:cs="Times New Roman"/>
-          <w:sz w:val="22"/>
-          <w:szCs w:val="22"/>
-        </w:rPr>
-        <w:t>and</w:t>
-      </w:r>
-      <w:proofErr w:type="spellEnd"/>
-      <w:r>
-        <w:rPr>
-          <w:rFonts w:eastAsia="Times New Roman" w:cs="Times New Roman"/>
-          <w:sz w:val="22"/>
-          <w:szCs w:val="22"/>
-        </w:rPr>
-        <w:t xml:space="preserve"> energetic needs</w:t>
-      </w:r>
-    </w:p>
-    <w:p>
-      <w:pPr>
-        <w:numPr>
-          <w:ilvl w:val="0"/>
-          <w:numId w:val="1"/>
-        </w:numPr>
-        <w:rPr>
-          <w:rFonts w:eastAsia="Times New Roman" w:cs="Times New Roman"/>
-          <w:sz w:val="22"/>
-          <w:szCs w:val="22"/>
-        </w:rPr>
-      </w:pPr>
-      <w:r>
-        <w:rPr>
-          <w:rFonts w:eastAsia="Times New Roman" w:cs="Times New Roman"/>
-          <w:sz w:val="22"/>
-          <w:szCs w:val="22"/>
-        </w:rPr>
-        <w:t xml:space="preserve">Nutritionally imbalanced diets are inevitable. Individuals will therefore </w:t>
-      </w:r>
-      <w:proofErr w:type="spellStart"/>
-      <w:r>
-        <w:rPr>
-          <w:rFonts w:eastAsia="Times New Roman" w:cs="Times New Roman"/>
-          <w:sz w:val="22"/>
-          <w:szCs w:val="22"/>
-        </w:rPr>
-        <w:t>prioritise</w:t>
-      </w:r>
-      <w:proofErr w:type="spellEnd"/>
-      <w:r>
-        <w:rPr>
-          <w:rFonts w:eastAsia="Times New Roman" w:cs="Times New Roman"/>
-          <w:sz w:val="22"/>
-          <w:szCs w:val="22"/>
-        </w:rPr>
-        <w:t xml:space="preserve"> one nutrient over others and consume as much food as necessary to reach the optimum for that one nutrient. This causes over- or under consumption of other nutrients.</w:t>
-      </w:r>
-    </w:p>
-    <w:p>
-      <w:pPr>
-        <w:numPr>
-          <w:ilvl w:val="0"/>
-          <w:numId w:val="1"/>
-        </w:numPr>
-        <w:rPr>
-          <w:rFonts w:eastAsia="Times New Roman" w:cs="Times New Roman"/>
-          <w:sz w:val="22"/>
-          <w:szCs w:val="22"/>
-        </w:rPr>
-      </w:pPr>
-      <w:r>
-        <w:rPr>
-          <w:rFonts w:eastAsia="Times New Roman" w:cs="Times New Roman"/>
-          <w:sz w:val="22"/>
-          <w:szCs w:val="22"/>
-        </w:rPr>
-        <w:t xml:space="preserve">Excretion of excess is limited and the over-consumption can exceed the excretion capacity. </w:t>
-      </w:r>
-      <w:proofErr w:type="spellStart"/>
-      <w:r>
-        <w:rPr>
-          <w:rFonts w:eastAsia="Times New Roman" w:cs="Times New Roman"/>
-          <w:sz w:val="22"/>
-          <w:szCs w:val="22"/>
-        </w:rPr>
-        <w:t>Eg</w:t>
-      </w:r>
-      <w:proofErr w:type="spellEnd"/>
-      <w:r>
-        <w:rPr>
-          <w:rFonts w:eastAsia="Times New Roman" w:cs="Times New Roman"/>
-          <w:sz w:val="22"/>
-          <w:szCs w:val="22"/>
-        </w:rPr>
-        <w:t xml:space="preserve"> animals consume excess carbohydrates as they continue to consume protein. Excess carbohydrates are converted into lipids. (</w:t>
-      </w:r>
-      <w:r>
-        <w:rPr>
-          <w:rFonts w:eastAsia="Times New Roman" w:cs="Times New Roman"/>
-          <w:b/>
-          <w:bCs/>
-          <w:sz w:val="22"/>
-          <w:szCs w:val="22"/>
-        </w:rPr>
-        <w:t xml:space="preserve">look into effects of this on animal </w:t>
-      </w:r>
-      <w:proofErr w:type="spellStart"/>
-      <w:r>
-        <w:rPr>
-          <w:rFonts w:eastAsia="Times New Roman" w:cs="Times New Roman"/>
-          <w:b/>
-          <w:bCs/>
-          <w:sz w:val="22"/>
-          <w:szCs w:val="22"/>
-        </w:rPr>
+        </w:rPr>
+        <w:t>,</w:t>
+      </w:r>
+      <w:r>
+        <w:t xml:space="preserve"> specifically, have shown little evidence that suggests sexual differences in </w:t>
+      </w:r>
+      <w:proofErr w:type="spellStart"/>
+      <w:r>
+        <w:t>behavioural</w:t>
+      </w:r>
+      <w:proofErr w:type="spellEnd"/>
+      <w:r>
+        <w:t xml:space="preserve"> traits and correlations (</w:t>
+      </w:r>
+      <w:proofErr w:type="spellStart"/>
+      <w:r>
+        <w:t>Michalengeli</w:t>
+      </w:r>
+      <w:proofErr w:type="spellEnd"/>
+      <w:r>
+        <w:t xml:space="preserve"> et al. 2016). Perhaps the differences in nutrient demand induce varied </w:t>
+      </w:r>
+      <w:proofErr w:type="spellStart"/>
+      <w:r>
+        <w:t>behaviours</w:t>
+      </w:r>
+      <w:proofErr w:type="spellEnd"/>
+      <w:r>
+        <w:t xml:space="preserve"> that impact repeatability in response to environmental changes. While the </w:t>
+      </w:r>
+      <w:proofErr w:type="spellStart"/>
+      <w:r>
+        <w:t>behaviours</w:t>
+      </w:r>
+      <w:proofErr w:type="spellEnd"/>
+      <w:r>
+        <w:t xml:space="preserve"> remain similar between males and females, the subsequent impacts of diet quality differ. </w:t>
+      </w:r>
+    </w:p>
+    <w:p>
+      <w:pPr>
+        <w:pStyle w:val="BodyA"/>
+        <w:spacing w:line="480" w:lineRule="auto"/>
+        <w:ind w:firstLine="720"/>
+        <w:jc w:val="both"/>
+      </w:pPr>
+      <w:r>
+        <w:t xml:space="preserve">Diet quality has also been shown to influence </w:t>
+      </w:r>
+      <w:proofErr w:type="spellStart"/>
+      <w:r>
         <w:t>behaviour</w:t>
       </w:r>
       <w:proofErr w:type="spellEnd"/>
       <w:r>
-        <w:rPr>
-          <w:rFonts w:eastAsia="Times New Roman" w:cs="Times New Roman"/>
-          <w:b/>
-          <w:bCs/>
-          <w:sz w:val="22"/>
-          <w:szCs w:val="22"/>
-        </w:rPr>
-        <w:t>)</w:t>
-      </w:r>
-    </w:p>
-    <w:p>
-      <w:pPr>
-        <w:rPr>
-          <w:rFonts w:cs="Times New Roman"/>
-          <w:sz w:val="22"/>
-          <w:szCs w:val="22"/>
-        </w:rPr>
-      </w:pPr>
-      <w:r>
-        <w:rPr>
-          <w:rFonts w:cs="Times New Roman"/>
-          <w:i/>
-          <w:iCs/>
-          <w:sz w:val="22"/>
-          <w:szCs w:val="22"/>
-          <w:u w:val="single"/>
-        </w:rPr>
-        <w:t>Senior et al 2017</w:t>
-      </w:r>
-    </w:p>
-    <w:p>
-      <w:pPr>
-        <w:numPr>
-          <w:ilvl w:val="0"/>
-          <w:numId w:val="2"/>
-        </w:numPr>
-        <w:rPr>
-          <w:rFonts w:eastAsia="Times New Roman" w:cs="Times New Roman"/>
-          <w:sz w:val="22"/>
-          <w:szCs w:val="22"/>
-        </w:rPr>
-      </w:pPr>
-      <w:r>
-        <w:rPr>
-          <w:rFonts w:eastAsia="Times New Roman" w:cs="Times New Roman"/>
-          <w:sz w:val="22"/>
-          <w:szCs w:val="22"/>
-        </w:rPr>
-        <w:t xml:space="preserve">Nutrition affects resource </w:t>
+        <w:t xml:space="preserve"> and life history traits (Warner et al. 2007). Nutritional composition in the early stages of an animal’s life relate to </w:t>
+      </w:r>
+      <w:proofErr w:type="spellStart"/>
+      <w:r>
+        <w:t>behaviours</w:t>
+      </w:r>
+      <w:proofErr w:type="spellEnd"/>
+      <w:r>
+        <w:t xml:space="preserve"> expressed at maturity (Han and </w:t>
+      </w:r>
+      <w:proofErr w:type="spellStart"/>
+      <w:r>
+        <w:t>Dingemanse</w:t>
+      </w:r>
+      <w:proofErr w:type="spellEnd"/>
+      <w:r>
+        <w:t xml:space="preserve"> 2015), indicating a </w:t>
       </w:r>
       <w:proofErr w:type="gramStart"/>
       <w:r>
-        <w:rPr>
-          <w:rFonts w:eastAsia="Times New Roman" w:cs="Times New Roman"/>
-          <w:sz w:val="22"/>
-          <w:szCs w:val="22"/>
-        </w:rPr>
-        <w:t>allocation .</w:t>
+        <w:t>long term</w:t>
       </w:r>
       <w:proofErr w:type="gramEnd"/>
       <w:r>
-        <w:rPr>
-          <w:rFonts w:eastAsia="Times New Roman" w:cs="Times New Roman"/>
-          <w:sz w:val="22"/>
-          <w:szCs w:val="22"/>
-        </w:rPr>
-        <w:t>’. manipulation of diet (either amount or quality) will affect life history traits —&gt; Has been studied with varying results</w:t>
-      </w:r>
-    </w:p>
-    <w:p>
-      <w:pPr>
-        <w:numPr>
-          <w:ilvl w:val="0"/>
-          <w:numId w:val="2"/>
-        </w:numPr>
-        <w:rPr>
-          <w:rFonts w:eastAsia="Times New Roman" w:cs="Times New Roman"/>
-          <w:sz w:val="22"/>
-          <w:szCs w:val="22"/>
-        </w:rPr>
-      </w:pPr>
-      <w:r>
-        <w:rPr>
-          <w:rFonts w:eastAsia="Times New Roman" w:cs="Times New Roman"/>
-          <w:sz w:val="22"/>
-          <w:szCs w:val="22"/>
-        </w:rPr>
-        <w:t xml:space="preserve">Dietary restrictions —&gt; impacts </w:t>
-      </w:r>
-      <w:proofErr w:type="spellStart"/>
-      <w:r>
-        <w:rPr>
-          <w:rFonts w:eastAsia="Times New Roman" w:cs="Times New Roman"/>
-          <w:sz w:val="22"/>
-          <w:szCs w:val="22"/>
-        </w:rPr>
-        <w:t>trade offs</w:t>
-      </w:r>
-      <w:proofErr w:type="spellEnd"/>
-      <w:r>
-        <w:rPr>
-          <w:rFonts w:eastAsia="Times New Roman" w:cs="Times New Roman"/>
-          <w:sz w:val="22"/>
-          <w:szCs w:val="22"/>
-        </w:rPr>
-        <w:t xml:space="preserve"> between longevity and other traits; somatic damage reduced or somatic maintenance increased (or both)</w:t>
-      </w:r>
-    </w:p>
-    <w:p>
-      <w:pPr>
-        <w:rPr>
-          <w:rFonts w:cs="Times New Roman"/>
-          <w:sz w:val="22"/>
-          <w:szCs w:val="22"/>
-        </w:rPr>
-      </w:pPr>
-      <w:r>
-        <w:rPr>
-          <w:rFonts w:cs="Times New Roman"/>
-          <w:i/>
-          <w:iCs/>
-          <w:sz w:val="22"/>
-          <w:szCs w:val="22"/>
-          <w:u w:val="single"/>
-        </w:rPr>
-        <w:t>Senior et al. 2015</w:t>
-      </w:r>
-    </w:p>
-    <w:p>
-      <w:pPr>
-        <w:numPr>
-          <w:ilvl w:val="0"/>
-          <w:numId w:val="3"/>
-        </w:numPr>
-        <w:rPr>
-          <w:rFonts w:eastAsia="Times New Roman" w:cs="Times New Roman"/>
-          <w:sz w:val="22"/>
-          <w:szCs w:val="22"/>
-        </w:rPr>
-      </w:pPr>
-      <w:r>
-        <w:rPr>
-          <w:rFonts w:eastAsia="Times New Roman" w:cs="Times New Roman"/>
-          <w:sz w:val="22"/>
-          <w:szCs w:val="22"/>
-        </w:rPr>
-        <w:t xml:space="preserve">Different ITs for different traits (e.g. evolutionary fitness, growth rates </w:t>
-      </w:r>
-      <w:proofErr w:type="spellStart"/>
-      <w:r>
-        <w:rPr>
-          <w:rFonts w:eastAsia="Times New Roman" w:cs="Times New Roman"/>
-          <w:sz w:val="22"/>
-          <w:szCs w:val="22"/>
-        </w:rPr>
-        <w:t>etc</w:t>
-      </w:r>
-      <w:proofErr w:type="spellEnd"/>
-      <w:r>
-        <w:rPr>
-          <w:rFonts w:eastAsia="Times New Roman" w:cs="Times New Roman"/>
-          <w:sz w:val="22"/>
-          <w:szCs w:val="22"/>
-        </w:rPr>
-        <w:t xml:space="preserve">). Theory suggests animals should attempt to reach IT required for maximum evolutionary fitness —&gt; suggests </w:t>
-      </w:r>
-      <w:proofErr w:type="spellStart"/>
-      <w:r>
-        <w:rPr>
-          <w:rFonts w:eastAsia="Times New Roman" w:cs="Times New Roman"/>
-          <w:sz w:val="22"/>
-          <w:szCs w:val="22"/>
-        </w:rPr>
+        <w:t xml:space="preserve"> effect. Food available to juveniles determines the proportion of the population that will survive into maturity (White 1978). </w:t>
+      </w:r>
+    </w:p>
+    <w:p>
+      <w:pPr>
+        <w:pStyle w:val="BodyA"/>
+        <w:spacing w:line="480" w:lineRule="auto"/>
+        <w:ind w:firstLine="720"/>
+        <w:jc w:val="both"/>
+      </w:pPr>
+      <w:r>
+        <w:t xml:space="preserve">The short-term effects have predominately been observed in grazing mammals from an agricultural perspective (Greenwood and </w:t>
+      </w:r>
+      <w:proofErr w:type="spellStart"/>
+      <w:r>
+        <w:t>Demment</w:t>
+      </w:r>
+      <w:proofErr w:type="spellEnd"/>
+      <w:r>
+        <w:t xml:space="preserve"> 1988, Newman et al. 1994). Their foraging </w:t>
+      </w:r>
+      <w:proofErr w:type="spellStart"/>
+      <w:r>
+        <w:t>behaviours</w:t>
+      </w:r>
+      <w:proofErr w:type="spellEnd"/>
+      <w:r>
+        <w:t xml:space="preserve"> reinforced selective eating as a means of nutrient compensation. Differences in nutrient availability have been shown to cause changes in courtship </w:t>
+      </w:r>
+      <w:proofErr w:type="spellStart"/>
+      <w:r>
+        <w:t>behaviours</w:t>
+      </w:r>
+      <w:proofErr w:type="spellEnd"/>
+      <w:r>
+        <w:t xml:space="preserve">, with reproductive </w:t>
+      </w:r>
+      <w:proofErr w:type="spellStart"/>
+      <w:r>
+        <w:t>behaviours</w:t>
+      </w:r>
+      <w:proofErr w:type="spellEnd"/>
+      <w:r>
+        <w:t xml:space="preserve"> also being influenced by nutrient balance in food (</w:t>
+      </w:r>
+      <w:proofErr w:type="spellStart"/>
+      <w:r>
+        <w:t>Maklakov</w:t>
+      </w:r>
+      <w:proofErr w:type="spellEnd"/>
+      <w:r>
+        <w:t xml:space="preserve"> 2008, Bertram et al. 2009). These short-term impacts may have huge implications for subsequent fitness. These impacts need to be explored across all species, rather than a selected few. This project aims to provide insight into the </w:t>
+      </w:r>
+      <w:proofErr w:type="spellStart"/>
+      <w:r>
         <w:t>behavioural</w:t>
       </w:r>
       <w:proofErr w:type="spellEnd"/>
       <w:r>
-        <w:rPr>
-          <w:rFonts w:eastAsia="Times New Roman" w:cs="Times New Roman"/>
-          <w:sz w:val="22"/>
-          <w:szCs w:val="22"/>
-        </w:rPr>
-        <w:t xml:space="preserve"> changes </w:t>
-      </w:r>
+        <w:t xml:space="preserve"> implications of diet quality in lizards. </w:t>
+      </w:r>
+    </w:p>
+    <w:p>
+      <w:pPr>
+        <w:pStyle w:val="BodyA"/>
+        <w:spacing w:line="480" w:lineRule="auto"/>
+        <w:ind w:firstLine="720"/>
+        <w:jc w:val="both"/>
+        <w:rPr>
+          <w:rFonts w:asciiTheme="minorHAnsi" w:hAnsiTheme="minorHAnsi"/>
+        </w:rPr>
+      </w:pPr>
     </w:p>
     <w:p>
       <w:pPr>

</xml_diff>